<commit_message>
Fixed sons of lycaon issue
</commit_message>
<xml_diff>
--- a/docs/Thesis/Thesis structure.docx
+++ b/docs/Thesis/Thesis structure.docx
@@ -156,25 +156,7 @@
           <w:iCs/>
           <w:color w:val="A6A6A6" w:themeColor="background1" w:themeShade="A6"/>
         </w:rPr>
-        <w:t xml:space="preserve">(brief example, maybe a quote from a story about a weird birth in </w:t>
-      </w:r>
-      <w:proofErr w:type="spellStart"/>
-      <w:r>
-        <w:rPr>
-          <w:i/>
-          <w:iCs/>
-          <w:color w:val="A6A6A6" w:themeColor="background1" w:themeShade="A6"/>
-        </w:rPr>
-        <w:t>greek</w:t>
-      </w:r>
-      <w:proofErr w:type="spellEnd"/>
-      <w:r>
-        <w:rPr>
-          <w:i/>
-          <w:iCs/>
-          <w:color w:val="A6A6A6" w:themeColor="background1" w:themeShade="A6"/>
-        </w:rPr>
-        <w:t xml:space="preserve"> mythology, e.g. Helen or Athena?)</w:t>
+        <w:t>(brief example, maybe a quote from a story about a weird birth in greek mythology, e.g. Helen or Athena?)</w:t>
       </w:r>
     </w:p>
     <w:p>
@@ -196,6 +178,12 @@
         </w:rPr>
         <w:t xml:space="preserve">Context </w:t>
       </w:r>
+      <w:r>
+        <w:rPr>
+          <w:color w:val="000000" w:themeColor="text1"/>
+        </w:rPr>
+        <w:t>(or even why do we care at all about genealogical graphs)</w:t>
+      </w:r>
     </w:p>
     <w:p>
       <w:pPr>
@@ -210,25 +198,7 @@
           <w:iCs/>
           <w:color w:val="A6A6A6" w:themeColor="background1" w:themeShade="A6"/>
         </w:rPr>
-        <w:t xml:space="preserve">The influence of </w:t>
-      </w:r>
-      <w:proofErr w:type="spellStart"/>
-      <w:r>
-        <w:rPr>
-          <w:i/>
-          <w:iCs/>
-          <w:color w:val="A6A6A6" w:themeColor="background1" w:themeShade="A6"/>
-        </w:rPr>
-        <w:t>greek</w:t>
-      </w:r>
-      <w:proofErr w:type="spellEnd"/>
-      <w:r>
-        <w:rPr>
-          <w:i/>
-          <w:iCs/>
-          <w:color w:val="A6A6A6" w:themeColor="background1" w:themeShade="A6"/>
-        </w:rPr>
-        <w:t xml:space="preserve"> mythology on modern civilisation. </w:t>
+        <w:t xml:space="preserve">The influence of greek mythology on modern civilisation. </w:t>
       </w:r>
       <w:r>
         <w:rPr>
@@ -267,17 +237,21 @@
           <w:ilvl w:val="2"/>
           <w:numId w:val="3"/>
         </w:numPr>
-      </w:pPr>
-      <w:r>
-        <w:t xml:space="preserve">Existing graphs for </w:t>
-      </w:r>
-      <w:proofErr w:type="spellStart"/>
-      <w:r>
-        <w:t>greek</w:t>
-      </w:r>
-      <w:proofErr w:type="spellEnd"/>
-      <w:r>
-        <w:t xml:space="preserve"> myth genealogies + gaps in this area </w:t>
+        <w:rPr>
+          <w:color w:val="4472C4" w:themeColor="accent1"/>
+          <w:rPrChange w:id="0" w:author="Yaya Lu" w:date="2020-05-21T11:35:00Z">
+            <w:rPr/>
+          </w:rPrChange>
+        </w:rPr>
+      </w:pPr>
+      <w:r>
+        <w:rPr>
+          <w:color w:val="4472C4" w:themeColor="accent1"/>
+          <w:rPrChange w:id="1" w:author="Yaya Lu" w:date="2020-05-21T11:35:00Z">
+            <w:rPr/>
+          </w:rPrChange>
+        </w:rPr>
+        <w:t xml:space="preserve">Existing graphs for greek myth genealogies + gaps in this area </w:t>
       </w:r>
     </w:p>
     <w:p>
@@ -294,27 +268,16 @@
         <w:rPr>
           <w:i/>
           <w:iCs/>
-          <w:color w:val="A6A6A6" w:themeColor="background1" w:themeShade="A6"/>
-        </w:rPr>
-        <w:t xml:space="preserve">Research about existing methods of visualising </w:t>
-      </w:r>
-      <w:proofErr w:type="spellStart"/>
-      <w:r>
-        <w:rPr>
-          <w:i/>
-          <w:iCs/>
-          <w:color w:val="A6A6A6" w:themeColor="background1" w:themeShade="A6"/>
-        </w:rPr>
-        <w:t>greek</w:t>
-      </w:r>
-      <w:proofErr w:type="spellEnd"/>
-      <w:r>
-        <w:rPr>
-          <w:i/>
-          <w:iCs/>
-          <w:color w:val="A6A6A6" w:themeColor="background1" w:themeShade="A6"/>
-        </w:rPr>
-        <w:t xml:space="preserve"> myth relationships. None appropriately address unusual, contested, duplicated entities due to immortality).</w:t>
+          <w:color w:val="4472C4" w:themeColor="accent1"/>
+          <w:rPrChange w:id="2" w:author="Yaya Lu" w:date="2020-05-21T11:35:00Z">
+            <w:rPr>
+              <w:i/>
+              <w:iCs/>
+              <w:color w:val="A6A6A6" w:themeColor="background1" w:themeShade="A6"/>
+            </w:rPr>
+          </w:rPrChange>
+        </w:rPr>
+        <w:t>Research about existing methods of visualising greek myth relationships. None appropriately address unusual, contested, duplicated entities due to immortality).</w:t>
       </w:r>
       <w:r>
         <w:rPr>
@@ -379,18 +342,33 @@
           <w:numId w:val="3"/>
         </w:numPr>
         <w:rPr>
-          <w:color w:val="000000" w:themeColor="text1"/>
-        </w:rPr>
-      </w:pPr>
-      <w:r>
-        <w:rPr>
-          <w:color w:val="000000" w:themeColor="text1"/>
+          <w:color w:val="4472C4" w:themeColor="accent1"/>
+          <w:rPrChange w:id="3" w:author="Yaya Lu" w:date="2020-05-21T11:34:00Z">
+            <w:rPr>
+              <w:color w:val="000000" w:themeColor="text1"/>
+            </w:rPr>
+          </w:rPrChange>
+        </w:rPr>
+      </w:pPr>
+      <w:r>
+        <w:rPr>
+          <w:color w:val="4472C4" w:themeColor="accent1"/>
+          <w:rPrChange w:id="4" w:author="Yaya Lu" w:date="2020-05-21T11:34:00Z">
+            <w:rPr>
+              <w:color w:val="000000" w:themeColor="text1"/>
+            </w:rPr>
+          </w:rPrChange>
         </w:rPr>
         <w:t xml:space="preserve">Contributions </w:t>
       </w:r>
       <w:r>
         <w:rPr>
-          <w:color w:val="000000" w:themeColor="text1"/>
+          <w:color w:val="4472C4" w:themeColor="accent1"/>
+          <w:rPrChange w:id="5" w:author="Yaya Lu" w:date="2020-05-21T11:34:00Z">
+            <w:rPr>
+              <w:color w:val="000000" w:themeColor="text1"/>
+            </w:rPr>
+          </w:rPrChange>
         </w:rPr>
         <w:t>(HL)</w:t>
       </w:r>
@@ -402,21 +380,65 @@
           <w:ilvl w:val="2"/>
           <w:numId w:val="3"/>
         </w:numPr>
-      </w:pPr>
-      <w:r>
-        <w:t>Literature reviews on attempts to show unusual relationships graphically + gaps in this area</w:t>
+        <w:rPr>
+          <w:color w:val="4472C4" w:themeColor="accent1"/>
+          <w:rPrChange w:id="6" w:author="Yaya Lu" w:date="2020-05-21T11:34:00Z">
+            <w:rPr/>
+          </w:rPrChange>
+        </w:rPr>
+      </w:pPr>
+      <w:del w:id="7" w:author="Yaya Lu" w:date="2020-05-21T11:35:00Z">
+        <w:r>
+          <w:rPr>
+            <w:color w:val="4472C4" w:themeColor="accent1"/>
+            <w:rPrChange w:id="8" w:author="Yaya Lu" w:date="2020-05-21T11:34:00Z">
+              <w:rPr/>
+            </w:rPrChange>
+          </w:rPr>
+          <w:delText>Literature reviews</w:delText>
+        </w:r>
+      </w:del>
+      <w:ins w:id="9" w:author="Yaya Lu" w:date="2020-05-21T11:35:00Z">
+        <w:r>
+          <w:rPr>
+            <w:color w:val="4472C4" w:themeColor="accent1"/>
+          </w:rPr>
+          <w:t>Papers</w:t>
+        </w:r>
+      </w:ins>
+      <w:r>
+        <w:rPr>
+          <w:color w:val="4472C4" w:themeColor="accent1"/>
+          <w:rPrChange w:id="10" w:author="Yaya Lu" w:date="2020-05-21T11:34:00Z">
+            <w:rPr/>
+          </w:rPrChange>
+        </w:rPr>
+        <w:t xml:space="preserve"> on attempts to show unusual relationships graphically + gaps in this area</w:t>
       </w:r>
     </w:p>
     <w:p>
       <w:pPr>
         <w:pStyle w:val="ListParagraph"/>
         <w:ind w:left="2160"/>
-      </w:pPr>
-      <w:r>
-        <w:rPr>
-          <w:i/>
-          <w:iCs/>
-          <w:color w:val="A6A6A6" w:themeColor="background1" w:themeShade="A6"/>
+        <w:rPr>
+          <w:color w:val="4472C4" w:themeColor="accent1"/>
+          <w:rPrChange w:id="11" w:author="Yaya Lu" w:date="2020-05-21T11:34:00Z">
+            <w:rPr/>
+          </w:rPrChange>
+        </w:rPr>
+      </w:pPr>
+      <w:r>
+        <w:rPr>
+          <w:i/>
+          <w:iCs/>
+          <w:color w:val="4472C4" w:themeColor="accent1"/>
+          <w:rPrChange w:id="12" w:author="Yaya Lu" w:date="2020-05-21T11:34:00Z">
+            <w:rPr>
+              <w:i/>
+              <w:iCs/>
+              <w:color w:val="A6A6A6" w:themeColor="background1" w:themeShade="A6"/>
+            </w:rPr>
+          </w:rPrChange>
         </w:rPr>
         <w:t>e.g. paper on polygamy chordal graphs</w:t>
       </w:r>
@@ -424,27 +446,16 @@
         <w:rPr>
           <w:i/>
           <w:iCs/>
-          <w:color w:val="A6A6A6" w:themeColor="background1" w:themeShade="A6"/>
-        </w:rPr>
-        <w:t xml:space="preserve">, or </w:t>
-      </w:r>
-      <w:proofErr w:type="spellStart"/>
-      <w:r>
-        <w:rPr>
-          <w:i/>
-          <w:iCs/>
-          <w:color w:val="A6A6A6" w:themeColor="background1" w:themeShade="A6"/>
-        </w:rPr>
-        <w:t>TimeNets</w:t>
-      </w:r>
-      <w:proofErr w:type="spellEnd"/>
-      <w:r>
-        <w:rPr>
-          <w:i/>
-          <w:iCs/>
-          <w:color w:val="A6A6A6" w:themeColor="background1" w:themeShade="A6"/>
-        </w:rPr>
-        <w:t>. No one has done anything similar.</w:t>
+          <w:color w:val="4472C4" w:themeColor="accent1"/>
+          <w:rPrChange w:id="13" w:author="Yaya Lu" w:date="2020-05-21T11:34:00Z">
+            <w:rPr>
+              <w:i/>
+              <w:iCs/>
+              <w:color w:val="A6A6A6" w:themeColor="background1" w:themeShade="A6"/>
+            </w:rPr>
+          </w:rPrChange>
+        </w:rPr>
+        <w:t>, or TimeNets. No one has done anything similar.</w:t>
       </w:r>
     </w:p>
     <w:p>
@@ -540,6 +551,43 @@
     </w:p>
     <w:p>
       <w:pPr>
+        <w:pStyle w:val="ListParagraph"/>
+        <w:numPr>
+          <w:ilvl w:val="0"/>
+          <w:numId w:val="14"/>
+        </w:numPr>
+        <w:rPr>
+          <w:i/>
+          <w:iCs/>
+          <w:color w:val="FF0000"/>
+        </w:rPr>
+      </w:pPr>
+      <w:r>
+        <w:rPr>
+          <w:i/>
+          <w:iCs/>
+          <w:color w:val="FF0000"/>
+        </w:rPr>
+        <w:lastRenderedPageBreak/>
+        <w:t>Code is on GitHub and should shout that this system works, this code is vailable on github, refer reader to github if they want to see it</w:t>
+      </w:r>
+    </w:p>
+    <w:p>
+      <w:pPr>
+        <w:pStyle w:val="ListParagraph"/>
+        <w:numPr>
+          <w:ilvl w:val="0"/>
+          <w:numId w:val="14"/>
+        </w:numPr>
+        <w:rPr>
+          <w:i/>
+          <w:iCs/>
+          <w:color w:val="FF0000"/>
+        </w:rPr>
+      </w:pPr>
+    </w:p>
+    <w:p>
+      <w:pPr>
         <w:rPr>
           <w:i/>
           <w:iCs/>
@@ -559,8 +607,10 @@
         </w:rPr>
       </w:pPr>
       <w:r>
-        <w:lastRenderedPageBreak/>
         <w:t>Overview of Greek mythology</w:t>
+      </w:r>
+      <w:r>
+        <w:t>, explain the importance</w:t>
       </w:r>
     </w:p>
     <w:p>
@@ -576,13 +626,8 @@
         </w:rPr>
       </w:pPr>
       <w:r>
-        <w:t xml:space="preserve">What is a disputed </w:t>
-      </w:r>
-      <w:proofErr w:type="gramStart"/>
-      <w:r>
-        <w:t>relationship</w:t>
-      </w:r>
-      <w:proofErr w:type="gramEnd"/>
+        <w:t>What is a disputed relationship</w:t>
+      </w:r>
     </w:p>
     <w:p>
       <w:pPr>
@@ -597,13 +642,8 @@
         </w:rPr>
       </w:pPr>
       <w:r>
-        <w:t xml:space="preserve">What are the different types of unusual </w:t>
-      </w:r>
-      <w:proofErr w:type="gramStart"/>
-      <w:r>
-        <w:t>relationships</w:t>
-      </w:r>
-      <w:proofErr w:type="gramEnd"/>
+        <w:t>What are the different types of unusual relationships</w:t>
+      </w:r>
     </w:p>
     <w:p>
       <w:pPr>
@@ -648,13 +688,63 @@
           <w:numId w:val="6"/>
         </w:numPr>
         <w:rPr>
-          <w:i/>
-          <w:iCs/>
-        </w:rPr>
-      </w:pPr>
-      <w:r>
-        <w:t>Basic Principles (do I need this?)</w:t>
-      </w:r>
+          <w:ins w:id="14" w:author="Yaya Lu" w:date="2020-05-21T11:39:00Z"/>
+          <w:i/>
+          <w:iCs/>
+          <w:rPrChange w:id="15" w:author="Yaya Lu" w:date="2020-05-21T11:39:00Z">
+            <w:rPr>
+              <w:ins w:id="16" w:author="Yaya Lu" w:date="2020-05-21T11:39:00Z"/>
+            </w:rPr>
+          </w:rPrChange>
+        </w:rPr>
+      </w:pPr>
+      <w:r>
+        <w:t xml:space="preserve">Basic Principles </w:t>
+      </w:r>
+      <w:del w:id="17" w:author="Yaya Lu" w:date="2020-05-21T11:40:00Z">
+        <w:r>
+          <w:delText>(do I need this?)</w:delText>
+        </w:r>
+      </w:del>
+      <w:ins w:id="18" w:author="Yaya Lu" w:date="2020-05-21T11:40:00Z">
+        <w:r>
+          <w:t>and backend/ontology</w:t>
+        </w:r>
+      </w:ins>
+      <w:r>
+        <w:t xml:space="preserve"> </w:t>
+      </w:r>
+      <w:r>
+        <w:t>(technical part, small parts of code)</w:t>
+      </w:r>
+      <w:ins w:id="19" w:author="Yaya Lu" w:date="2020-05-21T11:05:00Z">
+        <w:r>
+          <w:t xml:space="preserve"> – essentially litierature review. Some of the development of the database, structure of the database has also been part of the research project. Be clear in the ackn</w:t>
+        </w:r>
+      </w:ins>
+      <w:ins w:id="20" w:author="Yaya Lu" w:date="2020-05-21T11:06:00Z">
+        <w:r>
+          <w:t>owledgements that have been working with a collaborator (Greta). Modified the datastructure based on work (used to have uncle and gender in the ties, and now we’ve removed those and kept them data neutral)</w:t>
+        </w:r>
+      </w:ins>
+    </w:p>
+    <w:p>
+      <w:pPr>
+        <w:pStyle w:val="ListParagraph"/>
+        <w:numPr>
+          <w:ilvl w:val="0"/>
+          <w:numId w:val="6"/>
+        </w:numPr>
+        <w:rPr>
+          <w:i/>
+          <w:iCs/>
+        </w:rPr>
+      </w:pPr>
+      <w:ins w:id="21" w:author="Yaya Lu" w:date="2020-05-21T11:39:00Z">
+        <w:r>
+          <w:t>Focus on the parts that represent genealogies</w:t>
+        </w:r>
+      </w:ins>
     </w:p>
     <w:p>
       <w:pPr>
@@ -712,9 +802,22 @@
         <w:rPr>
           <w:i/>
           <w:iCs/>
-        </w:rPr>
-      </w:pPr>
-      <w:r>
+          <w:color w:val="4472C4" w:themeColor="accent1"/>
+          <w:rPrChange w:id="22" w:author="Yaya Lu" w:date="2020-05-21T11:35:00Z">
+            <w:rPr>
+              <w:i/>
+              <w:iCs/>
+            </w:rPr>
+          </w:rPrChange>
+        </w:rPr>
+      </w:pPr>
+      <w:r>
+        <w:rPr>
+          <w:color w:val="4472C4" w:themeColor="accent1"/>
+          <w:rPrChange w:id="23" w:author="Yaya Lu" w:date="2020-05-21T11:35:00Z">
+            <w:rPr/>
+          </w:rPrChange>
+        </w:rPr>
         <w:t>Explanation of DOMS? CANVAS?</w:t>
       </w:r>
     </w:p>
@@ -728,18 +831,23 @@
         <w:rPr>
           <w:i/>
           <w:iCs/>
-        </w:rPr>
-      </w:pPr>
-      <w:r>
-        <w:t xml:space="preserve">Explanation of </w:t>
-      </w:r>
-      <w:proofErr w:type="spellStart"/>
-      <w:r>
-        <w:t>NodeGoat</w:t>
-      </w:r>
-      <w:proofErr w:type="spellEnd"/>
-      <w:r>
-        <w:t>?</w:t>
+          <w:color w:val="4472C4" w:themeColor="accent1"/>
+          <w:rPrChange w:id="24" w:author="Yaya Lu" w:date="2020-05-21T11:35:00Z">
+            <w:rPr>
+              <w:i/>
+              <w:iCs/>
+            </w:rPr>
+          </w:rPrChange>
+        </w:rPr>
+      </w:pPr>
+      <w:r>
+        <w:rPr>
+          <w:color w:val="4472C4" w:themeColor="accent1"/>
+          <w:rPrChange w:id="25" w:author="Yaya Lu" w:date="2020-05-21T11:35:00Z">
+            <w:rPr/>
+          </w:rPrChange>
+        </w:rPr>
+        <w:t>Explanation of NodeGoat?</w:t>
       </w:r>
     </w:p>
     <w:p>
@@ -757,6 +865,9 @@
       <w:r>
         <w:t xml:space="preserve">Existing Framework Possibilities </w:t>
       </w:r>
+      <w:r>
+        <w:t>(technical part, small parts of code)</w:t>
+      </w:r>
     </w:p>
     <w:p>
       <w:pPr>
@@ -765,8 +876,20 @@
           <w:ilvl w:val="1"/>
           <w:numId w:val="6"/>
         </w:numPr>
-      </w:pPr>
-      <w:r>
+        <w:rPr>
+          <w:color w:val="4472C4" w:themeColor="accent1"/>
+          <w:rPrChange w:id="26" w:author="Yaya Lu" w:date="2020-05-21T11:35:00Z">
+            <w:rPr/>
+          </w:rPrChange>
+        </w:rPr>
+      </w:pPr>
+      <w:r>
+        <w:rPr>
+          <w:color w:val="4472C4" w:themeColor="accent1"/>
+          <w:rPrChange w:id="27" w:author="Yaya Lu" w:date="2020-05-21T11:35:00Z">
+            <w:rPr/>
+          </w:rPrChange>
+        </w:rPr>
         <w:t>Available data formats, pros &amp; cons</w:t>
       </w:r>
     </w:p>
@@ -780,14 +903,28 @@
         <w:rPr>
           <w:i/>
           <w:iCs/>
-          <w:color w:val="A6A6A6" w:themeColor="background1" w:themeShade="A6"/>
-        </w:rPr>
-      </w:pPr>
-      <w:r>
-        <w:rPr>
-          <w:i/>
-          <w:iCs/>
-          <w:color w:val="A6A6A6" w:themeColor="background1" w:themeShade="A6"/>
+          <w:color w:val="4472C4" w:themeColor="accent1"/>
+          <w:rPrChange w:id="28" w:author="Yaya Lu" w:date="2020-05-21T11:35:00Z">
+            <w:rPr>
+              <w:i/>
+              <w:iCs/>
+              <w:color w:val="A6A6A6" w:themeColor="background1" w:themeShade="A6"/>
+            </w:rPr>
+          </w:rPrChange>
+        </w:rPr>
+      </w:pPr>
+      <w:r>
+        <w:rPr>
+          <w:i/>
+          <w:iCs/>
+          <w:color w:val="4472C4" w:themeColor="accent1"/>
+          <w:rPrChange w:id="29" w:author="Yaya Lu" w:date="2020-05-21T11:35:00Z">
+            <w:rPr>
+              <w:i/>
+              <w:iCs/>
+              <w:color w:val="A6A6A6" w:themeColor="background1" w:themeShade="A6"/>
+            </w:rPr>
+          </w:rPrChange>
         </w:rPr>
         <w:t>Data JSON</w:t>
       </w:r>
@@ -802,14 +939,28 @@
         <w:rPr>
           <w:i/>
           <w:iCs/>
-          <w:color w:val="A6A6A6" w:themeColor="background1" w:themeShade="A6"/>
-        </w:rPr>
-      </w:pPr>
-      <w:r>
-        <w:rPr>
-          <w:i/>
-          <w:iCs/>
-          <w:color w:val="A6A6A6" w:themeColor="background1" w:themeShade="A6"/>
+          <w:color w:val="4472C4" w:themeColor="accent1"/>
+          <w:rPrChange w:id="30" w:author="Yaya Lu" w:date="2020-05-21T11:35:00Z">
+            <w:rPr>
+              <w:i/>
+              <w:iCs/>
+              <w:color w:val="A6A6A6" w:themeColor="background1" w:themeShade="A6"/>
+            </w:rPr>
+          </w:rPrChange>
+        </w:rPr>
+      </w:pPr>
+      <w:r>
+        <w:rPr>
+          <w:i/>
+          <w:iCs/>
+          <w:color w:val="4472C4" w:themeColor="accent1"/>
+          <w:rPrChange w:id="31" w:author="Yaya Lu" w:date="2020-05-21T11:35:00Z">
+            <w:rPr>
+              <w:i/>
+              <w:iCs/>
+              <w:color w:val="A6A6A6" w:themeColor="background1" w:themeShade="A6"/>
+            </w:rPr>
+          </w:rPrChange>
         </w:rPr>
         <w:t>DOT Notation</w:t>
       </w:r>
@@ -824,19 +975,31 @@
         <w:rPr>
           <w:i/>
           <w:iCs/>
-          <w:color w:val="A6A6A6" w:themeColor="background1" w:themeShade="A6"/>
-        </w:rPr>
-      </w:pPr>
-      <w:proofErr w:type="spellStart"/>
-      <w:r>
-        <w:rPr>
-          <w:i/>
-          <w:iCs/>
-          <w:color w:val="A6A6A6" w:themeColor="background1" w:themeShade="A6"/>
+          <w:color w:val="4472C4" w:themeColor="accent1"/>
+          <w:rPrChange w:id="32" w:author="Yaya Lu" w:date="2020-05-21T11:35:00Z">
+            <w:rPr>
+              <w:i/>
+              <w:iCs/>
+              <w:color w:val="A6A6A6" w:themeColor="background1" w:themeShade="A6"/>
+            </w:rPr>
+          </w:rPrChange>
+        </w:rPr>
+      </w:pPr>
+      <w:r>
+        <w:rPr>
+          <w:i/>
+          <w:iCs/>
+          <w:color w:val="4472C4" w:themeColor="accent1"/>
+          <w:rPrChange w:id="33" w:author="Yaya Lu" w:date="2020-05-21T11:35:00Z">
+            <w:rPr>
+              <w:i/>
+              <w:iCs/>
+              <w:color w:val="A6A6A6" w:themeColor="background1" w:themeShade="A6"/>
+            </w:rPr>
+          </w:rPrChange>
         </w:rPr>
         <w:t>GraphLib</w:t>
       </w:r>
-      <w:proofErr w:type="spellEnd"/>
     </w:p>
     <w:p>
       <w:pPr>
@@ -848,14 +1011,28 @@
         <w:rPr>
           <w:i/>
           <w:iCs/>
-          <w:color w:val="A6A6A6" w:themeColor="background1" w:themeShade="A6"/>
-        </w:rPr>
-      </w:pPr>
-      <w:r>
-        <w:rPr>
-          <w:i/>
-          <w:iCs/>
-          <w:color w:val="A6A6A6" w:themeColor="background1" w:themeShade="A6"/>
+          <w:color w:val="4472C4" w:themeColor="accent1"/>
+          <w:rPrChange w:id="34" w:author="Yaya Lu" w:date="2020-05-21T11:35:00Z">
+            <w:rPr>
+              <w:i/>
+              <w:iCs/>
+              <w:color w:val="A6A6A6" w:themeColor="background1" w:themeShade="A6"/>
+            </w:rPr>
+          </w:rPrChange>
+        </w:rPr>
+      </w:pPr>
+      <w:r>
+        <w:rPr>
+          <w:i/>
+          <w:iCs/>
+          <w:color w:val="4472C4" w:themeColor="accent1"/>
+          <w:rPrChange w:id="35" w:author="Yaya Lu" w:date="2020-05-21T11:35:00Z">
+            <w:rPr>
+              <w:i/>
+              <w:iCs/>
+              <w:color w:val="A6A6A6" w:themeColor="background1" w:themeShade="A6"/>
+            </w:rPr>
+          </w:rPrChange>
         </w:rPr>
         <w:t>GEDCOM</w:t>
       </w:r>
@@ -867,8 +1044,20 @@
           <w:ilvl w:val="1"/>
           <w:numId w:val="6"/>
         </w:numPr>
-      </w:pPr>
-      <w:r>
+        <w:rPr>
+          <w:color w:val="4472C4" w:themeColor="accent1"/>
+          <w:rPrChange w:id="36" w:author="Yaya Lu" w:date="2020-05-21T11:35:00Z">
+            <w:rPr/>
+          </w:rPrChange>
+        </w:rPr>
+      </w:pPr>
+      <w:r>
+        <w:rPr>
+          <w:color w:val="4472C4" w:themeColor="accent1"/>
+          <w:rPrChange w:id="37" w:author="Yaya Lu" w:date="2020-05-21T11:35:00Z">
+            <w:rPr/>
+          </w:rPrChange>
+        </w:rPr>
         <w:t>Available graph rendering tools, pros &amp; cons</w:t>
       </w:r>
     </w:p>
@@ -882,14 +1071,28 @@
         <w:rPr>
           <w:i/>
           <w:iCs/>
-          <w:color w:val="A6A6A6" w:themeColor="background1" w:themeShade="A6"/>
-        </w:rPr>
-      </w:pPr>
-      <w:r>
-        <w:rPr>
-          <w:i/>
-          <w:iCs/>
-          <w:color w:val="A6A6A6" w:themeColor="background1" w:themeShade="A6"/>
+          <w:color w:val="4472C4" w:themeColor="accent1"/>
+          <w:rPrChange w:id="38" w:author="Yaya Lu" w:date="2020-05-21T11:35:00Z">
+            <w:rPr>
+              <w:i/>
+              <w:iCs/>
+              <w:color w:val="A6A6A6" w:themeColor="background1" w:themeShade="A6"/>
+            </w:rPr>
+          </w:rPrChange>
+        </w:rPr>
+      </w:pPr>
+      <w:r>
+        <w:rPr>
+          <w:i/>
+          <w:iCs/>
+          <w:color w:val="4472C4" w:themeColor="accent1"/>
+          <w:rPrChange w:id="39" w:author="Yaya Lu" w:date="2020-05-21T11:35:00Z">
+            <w:rPr>
+              <w:i/>
+              <w:iCs/>
+              <w:color w:val="A6A6A6" w:themeColor="background1" w:themeShade="A6"/>
+            </w:rPr>
+          </w:rPrChange>
         </w:rPr>
         <w:t>Ancestry.com</w:t>
       </w:r>
@@ -904,14 +1107,28 @@
         <w:rPr>
           <w:i/>
           <w:iCs/>
-          <w:color w:val="A6A6A6" w:themeColor="background1" w:themeShade="A6"/>
-        </w:rPr>
-      </w:pPr>
-      <w:r>
-        <w:rPr>
-          <w:i/>
-          <w:iCs/>
-          <w:color w:val="A6A6A6" w:themeColor="background1" w:themeShade="A6"/>
+          <w:color w:val="4472C4" w:themeColor="accent1"/>
+          <w:rPrChange w:id="40" w:author="Yaya Lu" w:date="2020-05-21T11:35:00Z">
+            <w:rPr>
+              <w:i/>
+              <w:iCs/>
+              <w:color w:val="A6A6A6" w:themeColor="background1" w:themeShade="A6"/>
+            </w:rPr>
+          </w:rPrChange>
+        </w:rPr>
+      </w:pPr>
+      <w:r>
+        <w:rPr>
+          <w:i/>
+          <w:iCs/>
+          <w:color w:val="4472C4" w:themeColor="accent1"/>
+          <w:rPrChange w:id="41" w:author="Yaya Lu" w:date="2020-05-21T11:35:00Z">
+            <w:rPr>
+              <w:i/>
+              <w:iCs/>
+              <w:color w:val="A6A6A6" w:themeColor="background1" w:themeShade="A6"/>
+            </w:rPr>
+          </w:rPrChange>
         </w:rPr>
         <w:t>Roots</w:t>
       </w:r>
@@ -926,14 +1143,28 @@
         <w:rPr>
           <w:i/>
           <w:iCs/>
-          <w:color w:val="A6A6A6" w:themeColor="background1" w:themeShade="A6"/>
-        </w:rPr>
-      </w:pPr>
-      <w:r>
-        <w:rPr>
-          <w:i/>
-          <w:iCs/>
-          <w:color w:val="A6A6A6" w:themeColor="background1" w:themeShade="A6"/>
+          <w:color w:val="4472C4" w:themeColor="accent1"/>
+          <w:rPrChange w:id="42" w:author="Yaya Lu" w:date="2020-05-21T11:35:00Z">
+            <w:rPr>
+              <w:i/>
+              <w:iCs/>
+              <w:color w:val="A6A6A6" w:themeColor="background1" w:themeShade="A6"/>
+            </w:rPr>
+          </w:rPrChange>
+        </w:rPr>
+      </w:pPr>
+      <w:r>
+        <w:rPr>
+          <w:i/>
+          <w:iCs/>
+          <w:color w:val="4472C4" w:themeColor="accent1"/>
+          <w:rPrChange w:id="43" w:author="Yaya Lu" w:date="2020-05-21T11:35:00Z">
+            <w:rPr>
+              <w:i/>
+              <w:iCs/>
+              <w:color w:val="A6A6A6" w:themeColor="background1" w:themeShade="A6"/>
+            </w:rPr>
+          </w:rPrChange>
         </w:rPr>
         <w:t>Legacy 9</w:t>
       </w:r>
@@ -948,19 +1179,31 @@
         <w:rPr>
           <w:i/>
           <w:iCs/>
-          <w:color w:val="A6A6A6" w:themeColor="background1" w:themeShade="A6"/>
-        </w:rPr>
-      </w:pPr>
-      <w:proofErr w:type="spellStart"/>
-      <w:r>
-        <w:rPr>
-          <w:i/>
-          <w:iCs/>
-          <w:color w:val="A6A6A6" w:themeColor="background1" w:themeShade="A6"/>
+          <w:color w:val="4472C4" w:themeColor="accent1"/>
+          <w:rPrChange w:id="44" w:author="Yaya Lu" w:date="2020-05-21T11:35:00Z">
+            <w:rPr>
+              <w:i/>
+              <w:iCs/>
+              <w:color w:val="A6A6A6" w:themeColor="background1" w:themeShade="A6"/>
+            </w:rPr>
+          </w:rPrChange>
+        </w:rPr>
+      </w:pPr>
+      <w:r>
+        <w:rPr>
+          <w:i/>
+          <w:iCs/>
+          <w:color w:val="4472C4" w:themeColor="accent1"/>
+          <w:rPrChange w:id="45" w:author="Yaya Lu" w:date="2020-05-21T11:35:00Z">
+            <w:rPr>
+              <w:i/>
+              <w:iCs/>
+              <w:color w:val="A6A6A6" w:themeColor="background1" w:themeShade="A6"/>
+            </w:rPr>
+          </w:rPrChange>
         </w:rPr>
         <w:t>GraphViz</w:t>
       </w:r>
-      <w:proofErr w:type="spellEnd"/>
     </w:p>
     <w:p>
       <w:pPr>
@@ -972,14 +1215,28 @@
         <w:rPr>
           <w:i/>
           <w:iCs/>
-          <w:color w:val="A6A6A6" w:themeColor="background1" w:themeShade="A6"/>
-        </w:rPr>
-      </w:pPr>
-      <w:r>
-        <w:rPr>
-          <w:i/>
-          <w:iCs/>
-          <w:color w:val="A6A6A6" w:themeColor="background1" w:themeShade="A6"/>
+          <w:color w:val="4472C4" w:themeColor="accent1"/>
+          <w:rPrChange w:id="46" w:author="Yaya Lu" w:date="2020-05-21T11:35:00Z">
+            <w:rPr>
+              <w:i/>
+              <w:iCs/>
+              <w:color w:val="A6A6A6" w:themeColor="background1" w:themeShade="A6"/>
+            </w:rPr>
+          </w:rPrChange>
+        </w:rPr>
+      </w:pPr>
+      <w:r>
+        <w:rPr>
+          <w:i/>
+          <w:iCs/>
+          <w:color w:val="4472C4" w:themeColor="accent1"/>
+          <w:rPrChange w:id="47" w:author="Yaya Lu" w:date="2020-05-21T11:35:00Z">
+            <w:rPr>
+              <w:i/>
+              <w:iCs/>
+              <w:color w:val="A6A6A6" w:themeColor="background1" w:themeShade="A6"/>
+            </w:rPr>
+          </w:rPrChange>
         </w:rPr>
         <w:t>DOT</w:t>
       </w:r>
@@ -994,26 +1251,30 @@
         <w:rPr>
           <w:i/>
           <w:iCs/>
-          <w:color w:val="A6A6A6" w:themeColor="background1" w:themeShade="A6"/>
-        </w:rPr>
-      </w:pPr>
-      <w:proofErr w:type="spellStart"/>
-      <w:r>
-        <w:rPr>
-          <w:i/>
-          <w:iCs/>
-          <w:color w:val="A6A6A6" w:themeColor="background1" w:themeShade="A6"/>
-        </w:rPr>
-        <w:t>DagreJS</w:t>
-      </w:r>
-      <w:proofErr w:type="spellEnd"/>
-      <w:r>
-        <w:rPr>
-          <w:i/>
-          <w:iCs/>
-          <w:color w:val="A6A6A6" w:themeColor="background1" w:themeShade="A6"/>
-        </w:rPr>
-        <w:t xml:space="preserve"> + D3</w:t>
+          <w:color w:val="4472C4" w:themeColor="accent1"/>
+          <w:rPrChange w:id="48" w:author="Yaya Lu" w:date="2020-05-21T11:35:00Z">
+            <w:rPr>
+              <w:i/>
+              <w:iCs/>
+              <w:color w:val="A6A6A6" w:themeColor="background1" w:themeShade="A6"/>
+            </w:rPr>
+          </w:rPrChange>
+        </w:rPr>
+      </w:pPr>
+      <w:r>
+        <w:rPr>
+          <w:i/>
+          <w:iCs/>
+          <w:color w:val="4472C4" w:themeColor="accent1"/>
+          <w:rPrChange w:id="49" w:author="Yaya Lu" w:date="2020-05-21T11:35:00Z">
+            <w:rPr>
+              <w:i/>
+              <w:iCs/>
+              <w:color w:val="A6A6A6" w:themeColor="background1" w:themeShade="A6"/>
+            </w:rPr>
+          </w:rPrChange>
+        </w:rPr>
+        <w:t>DagreJS + D3</w:t>
       </w:r>
     </w:p>
     <w:p>
@@ -1026,14 +1287,28 @@
         <w:rPr>
           <w:i/>
           <w:iCs/>
-          <w:color w:val="A6A6A6" w:themeColor="background1" w:themeShade="A6"/>
-        </w:rPr>
-      </w:pPr>
-      <w:r>
-        <w:rPr>
-          <w:i/>
-          <w:iCs/>
-          <w:color w:val="A6A6A6" w:themeColor="background1" w:themeShade="A6"/>
+          <w:color w:val="4472C4" w:themeColor="accent1"/>
+          <w:rPrChange w:id="50" w:author="Yaya Lu" w:date="2020-05-21T11:35:00Z">
+            <w:rPr>
+              <w:i/>
+              <w:iCs/>
+              <w:color w:val="A6A6A6" w:themeColor="background1" w:themeShade="A6"/>
+            </w:rPr>
+          </w:rPrChange>
+        </w:rPr>
+      </w:pPr>
+      <w:r>
+        <w:rPr>
+          <w:i/>
+          <w:iCs/>
+          <w:color w:val="4472C4" w:themeColor="accent1"/>
+          <w:rPrChange w:id="51" w:author="Yaya Lu" w:date="2020-05-21T11:35:00Z">
+            <w:rPr>
+              <w:i/>
+              <w:iCs/>
+              <w:color w:val="A6A6A6" w:themeColor="background1" w:themeShade="A6"/>
+            </w:rPr>
+          </w:rPrChange>
         </w:rPr>
         <w:t>HTML canvas</w:t>
       </w:r>
@@ -1048,19 +1323,31 @@
         <w:rPr>
           <w:i/>
           <w:iCs/>
-          <w:color w:val="A6A6A6" w:themeColor="background1" w:themeShade="A6"/>
-        </w:rPr>
-      </w:pPr>
-      <w:proofErr w:type="spellStart"/>
-      <w:r>
-        <w:rPr>
-          <w:i/>
-          <w:iCs/>
-          <w:color w:val="A6A6A6" w:themeColor="background1" w:themeShade="A6"/>
+          <w:color w:val="4472C4" w:themeColor="accent1"/>
+          <w:rPrChange w:id="52" w:author="Yaya Lu" w:date="2020-05-21T11:35:00Z">
+            <w:rPr>
+              <w:i/>
+              <w:iCs/>
+              <w:color w:val="A6A6A6" w:themeColor="background1" w:themeShade="A6"/>
+            </w:rPr>
+          </w:rPrChange>
+        </w:rPr>
+      </w:pPr>
+      <w:r>
+        <w:rPr>
+          <w:i/>
+          <w:iCs/>
+          <w:color w:val="4472C4" w:themeColor="accent1"/>
+          <w:rPrChange w:id="53" w:author="Yaya Lu" w:date="2020-05-21T11:35:00Z">
+            <w:rPr>
+              <w:i/>
+              <w:iCs/>
+              <w:color w:val="A6A6A6" w:themeColor="background1" w:themeShade="A6"/>
+            </w:rPr>
+          </w:rPrChange>
         </w:rPr>
         <w:t>OrgChart</w:t>
       </w:r>
-      <w:proofErr w:type="spellEnd"/>
     </w:p>
     <w:p>
       <w:pPr>
@@ -1070,16 +1357,24 @@
           <w:numId w:val="6"/>
         </w:numPr>
         <w:rPr>
-          <w:i/>
-          <w:iCs/>
-          <w:color w:val="A6A6A6" w:themeColor="background1" w:themeShade="A6"/>
-        </w:rPr>
-      </w:pPr>
-      <w:r>
-        <w:rPr>
-          <w:i/>
-          <w:iCs/>
-          <w:color w:val="FF0000"/>
+          <w:ins w:id="54" w:author="Yaya Lu" w:date="2020-05-21T11:36:00Z"/>
+          <w:i/>
+          <w:iCs/>
+          <w:color w:val="4472C4" w:themeColor="accent1"/>
+        </w:rPr>
+      </w:pPr>
+      <w:r>
+        <w:rPr>
+          <w:i/>
+          <w:iCs/>
+          <w:color w:val="4472C4" w:themeColor="accent1"/>
+          <w:rPrChange w:id="55" w:author="Yaya Lu" w:date="2020-05-21T11:35:00Z">
+            <w:rPr>
+              <w:i/>
+              <w:iCs/>
+              <w:color w:val="FF0000"/>
+            </w:rPr>
+          </w:rPrChange>
         </w:rPr>
         <w:t xml:space="preserve">Maybe </w:t>
       </w:r>
@@ -1087,7 +1382,14 @@
         <w:rPr>
           <w:i/>
           <w:iCs/>
-          <w:color w:val="FF0000"/>
+          <w:color w:val="4472C4" w:themeColor="accent1"/>
+          <w:rPrChange w:id="56" w:author="Yaya Lu" w:date="2020-05-21T11:35:00Z">
+            <w:rPr>
+              <w:i/>
+              <w:iCs/>
+              <w:color w:val="FF0000"/>
+            </w:rPr>
+          </w:rPrChange>
         </w:rPr>
         <w:t>show the prototypes I created out of some of these</w:t>
       </w:r>
@@ -1100,6 +1402,65 @@
           <w:numId w:val="6"/>
         </w:numPr>
         <w:rPr>
+          <w:i/>
+          <w:iCs/>
+          <w:color w:val="4472C4" w:themeColor="accent1"/>
+          <w:rPrChange w:id="57" w:author="Yaya Lu" w:date="2020-05-21T11:35:00Z">
+            <w:rPr>
+              <w:i/>
+              <w:iCs/>
+              <w:color w:val="A6A6A6" w:themeColor="background1" w:themeShade="A6"/>
+            </w:rPr>
+          </w:rPrChange>
+        </w:rPr>
+        <w:pPrChange w:id="58" w:author="Yaya Lu" w:date="2020-05-21T11:36:00Z">
+          <w:pPr>
+            <w:pStyle w:val="ListParagraph"/>
+            <w:numPr>
+              <w:ilvl w:val="2"/>
+              <w:numId w:val="6"/>
+            </w:numPr>
+            <w:ind w:left="2160" w:hanging="360"/>
+          </w:pPr>
+        </w:pPrChange>
+      </w:pPr>
+      <w:ins w:id="59" w:author="Yaya Lu" w:date="2020-05-21T11:36:00Z">
+        <w:r>
+          <w:rPr>
+            <w:i/>
+            <w:iCs/>
+            <w:color w:val="4472C4" w:themeColor="accent1"/>
+          </w:rPr>
+          <w:t>More specifically review – the layout of the graphs used in laying out familial relationsships</w:t>
+        </w:r>
+        <w:r>
+          <w:rPr>
+            <w:i/>
+            <w:iCs/>
+            <w:color w:val="4472C4" w:themeColor="accent1"/>
+          </w:rPr>
+          <w:t>. Just don’t have a paragraph on each of the pros and cons of each of tho\se. Fo</w:t>
+        </w:r>
+      </w:ins>
+      <w:ins w:id="60" w:author="Yaya Lu" w:date="2020-05-21T11:37:00Z">
+        <w:r>
+          <w:rPr>
+            <w:i/>
+            <w:iCs/>
+            <w:color w:val="4472C4" w:themeColor="accent1"/>
+          </w:rPr>
+          <w:t>cus on those.</w:t>
+        </w:r>
+      </w:ins>
+    </w:p>
+    <w:p>
+      <w:pPr>
+        <w:pStyle w:val="ListParagraph"/>
+        <w:numPr>
+          <w:ilvl w:val="1"/>
+          <w:numId w:val="6"/>
+        </w:numPr>
+        <w:rPr>
           <w:color w:val="A6A6A6" w:themeColor="background1" w:themeShade="A6"/>
         </w:rPr>
       </w:pPr>
@@ -1115,19 +1476,22 @@
           <w:numId w:val="6"/>
         </w:numPr>
         <w:rPr>
+          <w:del w:id="61" w:author="Yaya Lu" w:date="2020-05-21T11:37:00Z"/>
           <w:i/>
           <w:iCs/>
           <w:color w:val="A6A6A6" w:themeColor="background1" w:themeShade="A6"/>
         </w:rPr>
       </w:pPr>
-      <w:r>
-        <w:rPr>
-          <w:i/>
-          <w:iCs/>
-          <w:color w:val="A6A6A6" w:themeColor="background1" w:themeShade="A6"/>
-        </w:rPr>
-        <w:t>Force-directed</w:t>
-      </w:r>
+      <w:del w:id="62" w:author="Yaya Lu" w:date="2020-05-21T11:37:00Z">
+        <w:r>
+          <w:rPr>
+            <w:i/>
+            <w:iCs/>
+            <w:color w:val="A6A6A6" w:themeColor="background1" w:themeShade="A6"/>
+          </w:rPr>
+          <w:delText>Force-directed</w:delText>
+        </w:r>
+      </w:del>
     </w:p>
     <w:p>
       <w:pPr>
@@ -1137,19 +1501,22 @@
           <w:numId w:val="6"/>
         </w:numPr>
         <w:rPr>
+          <w:del w:id="63" w:author="Yaya Lu" w:date="2020-05-21T11:37:00Z"/>
           <w:i/>
           <w:iCs/>
           <w:color w:val="A6A6A6" w:themeColor="background1" w:themeShade="A6"/>
         </w:rPr>
       </w:pPr>
-      <w:r>
-        <w:rPr>
-          <w:i/>
-          <w:iCs/>
-          <w:color w:val="A6A6A6" w:themeColor="background1" w:themeShade="A6"/>
-        </w:rPr>
-        <w:t>DAG</w:t>
-      </w:r>
+      <w:del w:id="64" w:author="Yaya Lu" w:date="2020-05-21T11:37:00Z">
+        <w:r>
+          <w:rPr>
+            <w:i/>
+            <w:iCs/>
+            <w:color w:val="A6A6A6" w:themeColor="background1" w:themeShade="A6"/>
+          </w:rPr>
+          <w:delText>DAG</w:delText>
+        </w:r>
+      </w:del>
     </w:p>
     <w:p>
       <w:pPr>
@@ -1159,19 +1526,22 @@
           <w:numId w:val="6"/>
         </w:numPr>
         <w:rPr>
+          <w:del w:id="65" w:author="Yaya Lu" w:date="2020-05-21T11:37:00Z"/>
           <w:i/>
           <w:iCs/>
           <w:color w:val="A6A6A6" w:themeColor="background1" w:themeShade="A6"/>
         </w:rPr>
       </w:pPr>
-      <w:r>
-        <w:rPr>
-          <w:i/>
-          <w:iCs/>
-          <w:color w:val="A6A6A6" w:themeColor="background1" w:themeShade="A6"/>
-        </w:rPr>
-        <w:t>Hierarchical</w:t>
-      </w:r>
+      <w:del w:id="66" w:author="Yaya Lu" w:date="2020-05-21T11:37:00Z">
+        <w:r>
+          <w:rPr>
+            <w:i/>
+            <w:iCs/>
+            <w:color w:val="A6A6A6" w:themeColor="background1" w:themeShade="A6"/>
+          </w:rPr>
+          <w:delText>Hierarchical</w:delText>
+        </w:r>
+      </w:del>
     </w:p>
     <w:p>
       <w:pPr>
@@ -1181,19 +1551,22 @@
           <w:numId w:val="6"/>
         </w:numPr>
         <w:rPr>
+          <w:del w:id="67" w:author="Yaya Lu" w:date="2020-05-21T11:37:00Z"/>
           <w:i/>
           <w:iCs/>
           <w:color w:val="A6A6A6" w:themeColor="background1" w:themeShade="A6"/>
         </w:rPr>
       </w:pPr>
-      <w:r>
-        <w:rPr>
-          <w:i/>
-          <w:iCs/>
-          <w:color w:val="A6A6A6" w:themeColor="background1" w:themeShade="A6"/>
-        </w:rPr>
-        <w:t>Ancestor fan</w:t>
-      </w:r>
+      <w:del w:id="68" w:author="Yaya Lu" w:date="2020-05-21T11:37:00Z">
+        <w:r>
+          <w:rPr>
+            <w:i/>
+            <w:iCs/>
+            <w:color w:val="A6A6A6" w:themeColor="background1" w:themeShade="A6"/>
+          </w:rPr>
+          <w:delText>Ancestor fan</w:delText>
+        </w:r>
+      </w:del>
     </w:p>
     <w:p>
       <w:pPr>
@@ -1203,19 +1576,22 @@
           <w:numId w:val="6"/>
         </w:numPr>
         <w:rPr>
+          <w:del w:id="69" w:author="Yaya Lu" w:date="2020-05-21T11:37:00Z"/>
           <w:i/>
           <w:iCs/>
           <w:color w:val="A6A6A6" w:themeColor="background1" w:themeShade="A6"/>
         </w:rPr>
       </w:pPr>
-      <w:r>
-        <w:rPr>
-          <w:i/>
-          <w:iCs/>
-          <w:color w:val="A6A6A6" w:themeColor="background1" w:themeShade="A6"/>
-        </w:rPr>
-        <w:t>Timeline</w:t>
-      </w:r>
+      <w:del w:id="70" w:author="Yaya Lu" w:date="2020-05-21T11:37:00Z">
+        <w:r>
+          <w:rPr>
+            <w:i/>
+            <w:iCs/>
+            <w:color w:val="A6A6A6" w:themeColor="background1" w:themeShade="A6"/>
+          </w:rPr>
+          <w:delText>Timeline</w:delText>
+        </w:r>
+      </w:del>
     </w:p>
     <w:p>
       <w:pPr>
@@ -1225,19 +1601,22 @@
           <w:numId w:val="6"/>
         </w:numPr>
         <w:rPr>
+          <w:del w:id="71" w:author="Yaya Lu" w:date="2020-05-21T11:37:00Z"/>
           <w:i/>
           <w:iCs/>
           <w:color w:val="A6A6A6" w:themeColor="background1" w:themeShade="A6"/>
         </w:rPr>
       </w:pPr>
-      <w:r>
-        <w:rPr>
-          <w:i/>
-          <w:iCs/>
-          <w:color w:val="A6A6A6" w:themeColor="background1" w:themeShade="A6"/>
-        </w:rPr>
-        <w:t>Radial tree</w:t>
-      </w:r>
+      <w:del w:id="72" w:author="Yaya Lu" w:date="2020-05-21T11:37:00Z">
+        <w:r>
+          <w:rPr>
+            <w:i/>
+            <w:iCs/>
+            <w:color w:val="A6A6A6" w:themeColor="background1" w:themeShade="A6"/>
+          </w:rPr>
+          <w:delText>Radial tree</w:delText>
+        </w:r>
+      </w:del>
     </w:p>
     <w:p>
       <w:pPr>
@@ -1247,19 +1626,22 @@
           <w:numId w:val="6"/>
         </w:numPr>
         <w:rPr>
+          <w:del w:id="73" w:author="Yaya Lu" w:date="2020-05-21T11:37:00Z"/>
           <w:i/>
           <w:iCs/>
           <w:color w:val="A6A6A6" w:themeColor="background1" w:themeShade="A6"/>
         </w:rPr>
       </w:pPr>
-      <w:r>
-        <w:rPr>
-          <w:i/>
-          <w:iCs/>
-          <w:color w:val="A6A6A6" w:themeColor="background1" w:themeShade="A6"/>
-        </w:rPr>
-        <w:t>Dendrogram</w:t>
-      </w:r>
+      <w:del w:id="74" w:author="Yaya Lu" w:date="2020-05-21T11:37:00Z">
+        <w:r>
+          <w:rPr>
+            <w:i/>
+            <w:iCs/>
+            <w:color w:val="A6A6A6" w:themeColor="background1" w:themeShade="A6"/>
+          </w:rPr>
+          <w:delText>Dendrogram</w:delText>
+        </w:r>
+      </w:del>
     </w:p>
     <w:p>
       <w:pPr>
@@ -1472,36 +1854,7 @@
         <w:rPr>
           <w:color w:val="7F7F7F" w:themeColor="text1" w:themeTint="80"/>
         </w:rPr>
-        <w:lastRenderedPageBreak/>
-        <w:t xml:space="preserve">Created prototype 1 (D3 </w:t>
-      </w:r>
-      <w:proofErr w:type="spellStart"/>
-      <w:r>
-        <w:rPr>
-          <w:color w:val="7F7F7F" w:themeColor="text1" w:themeTint="80"/>
-        </w:rPr>
-        <w:t>hiearchical</w:t>
-      </w:r>
-      <w:proofErr w:type="spellEnd"/>
-      <w:r>
-        <w:rPr>
-          <w:color w:val="7F7F7F" w:themeColor="text1" w:themeTint="80"/>
-        </w:rPr>
-        <w:t xml:space="preserve"> DAG with </w:t>
-      </w:r>
-      <w:proofErr w:type="spellStart"/>
-      <w:r>
-        <w:rPr>
-          <w:color w:val="7F7F7F" w:themeColor="text1" w:themeTint="80"/>
-        </w:rPr>
-        <w:t>DagreJS</w:t>
-      </w:r>
-      <w:proofErr w:type="spellEnd"/>
-      <w:r>
-        <w:rPr>
-          <w:color w:val="7F7F7F" w:themeColor="text1" w:themeTint="80"/>
-        </w:rPr>
-        <w:t>) – can interact with, can’t modify style of graph</w:t>
+        <w:t>Created prototype 1 (D3 hiearchical DAG with DagreJS) – can interact with, can’t modify style of graph</w:t>
       </w:r>
     </w:p>
     <w:p>
@@ -1555,21 +1908,7 @@
         <w:rPr>
           <w:color w:val="7F7F7F" w:themeColor="text1" w:themeTint="80"/>
         </w:rPr>
-        <w:t xml:space="preserve">Developed </w:t>
-      </w:r>
-      <w:proofErr w:type="spellStart"/>
-      <w:r>
-        <w:rPr>
-          <w:color w:val="7F7F7F" w:themeColor="text1" w:themeTint="80"/>
-        </w:rPr>
-        <w:t>datacards</w:t>
-      </w:r>
-      <w:proofErr w:type="spellEnd"/>
-      <w:r>
-        <w:rPr>
-          <w:color w:val="7F7F7F" w:themeColor="text1" w:themeTint="80"/>
-        </w:rPr>
-        <w:t xml:space="preserve"> according to Greta’s specifications</w:t>
+        <w:t>Developed datacards according to Greta’s specifications</w:t>
       </w:r>
     </w:p>
     <w:p>
@@ -1649,14 +1988,12 @@
           <w:color w:val="7F7F7F" w:themeColor="text1" w:themeTint="80"/>
         </w:rPr>
       </w:pPr>
-      <w:proofErr w:type="gramStart"/>
       <w:r>
         <w:rPr>
           <w:color w:val="7F7F7F" w:themeColor="text1" w:themeTint="80"/>
         </w:rPr>
         <w:t>Highly-qualitative</w:t>
       </w:r>
-      <w:proofErr w:type="gramEnd"/>
     </w:p>
     <w:p>
       <w:pPr>
@@ -1709,13 +2046,7 @@
         <w:rPr>
           <w:color w:val="7F7F7F" w:themeColor="text1" w:themeTint="80"/>
         </w:rPr>
-        <w:t>Wanted h</w:t>
-      </w:r>
-      <w:r>
-        <w:rPr>
-          <w:color w:val="7F7F7F" w:themeColor="text1" w:themeTint="80"/>
-        </w:rPr>
-        <w:t>ow-to page and legend</w:t>
+        <w:t>Wanted how-to page and legend</w:t>
       </w:r>
     </w:p>
     <w:p>
@@ -1805,21 +2136,7 @@
         <w:rPr>
           <w:color w:val="7F7F7F" w:themeColor="text1" w:themeTint="80"/>
         </w:rPr>
-        <w:t xml:space="preserve">Created prototype 3 using </w:t>
-      </w:r>
-      <w:proofErr w:type="spellStart"/>
-      <w:r>
-        <w:rPr>
-          <w:color w:val="7F7F7F" w:themeColor="text1" w:themeTint="80"/>
-        </w:rPr>
-        <w:t>KonvaJS</w:t>
-      </w:r>
-      <w:proofErr w:type="spellEnd"/>
-      <w:r>
-        <w:rPr>
-          <w:color w:val="7F7F7F" w:themeColor="text1" w:themeTint="80"/>
-        </w:rPr>
-        <w:t>.</w:t>
+        <w:t>Created prototype 3 using KonvaJS.</w:t>
       </w:r>
     </w:p>
     <w:p>
@@ -1855,16 +2172,8 @@
         <w:rPr>
           <w:color w:val="7F7F7F" w:themeColor="text1" w:themeTint="80"/>
         </w:rPr>
-        <w:t xml:space="preserve">What changes we decided not to </w:t>
-      </w:r>
-      <w:proofErr w:type="gramStart"/>
-      <w:r>
-        <w:rPr>
-          <w:color w:val="7F7F7F" w:themeColor="text1" w:themeTint="80"/>
-        </w:rPr>
-        <w:t>adopt</w:t>
-      </w:r>
-      <w:proofErr w:type="gramEnd"/>
+        <w:t>What changes we decided not to adopt</w:t>
+      </w:r>
     </w:p>
     <w:p>
       <w:pPr>
@@ -1911,21 +2220,21 @@
         <w:rPr>
           <w:color w:val="7F7F7F" w:themeColor="text1" w:themeTint="80"/>
         </w:rPr>
-        <w:t xml:space="preserve">E.g. other texts </w:t>
-      </w:r>
-      <w:proofErr w:type="spellStart"/>
-      <w:r>
-        <w:rPr>
-          <w:color w:val="7F7F7F" w:themeColor="text1" w:themeTint="80"/>
-        </w:rPr>
-        <w:t>woulod</w:t>
-      </w:r>
-      <w:proofErr w:type="spellEnd"/>
-      <w:r>
-        <w:rPr>
-          <w:color w:val="7F7F7F" w:themeColor="text1" w:themeTint="80"/>
-        </w:rPr>
-        <w:t xml:space="preserve"> make it more useful</w:t>
+        <w:t>E.g. other texts woul</w:t>
+      </w:r>
+      <w:del w:id="75" w:author="Yaya Lu" w:date="2020-05-21T12:37:00Z">
+        <w:r>
+          <w:rPr>
+            <w:color w:val="7F7F7F" w:themeColor="text1" w:themeTint="80"/>
+          </w:rPr>
+          <w:delText>o</w:delText>
+        </w:r>
+      </w:del>
+      <w:r>
+        <w:rPr>
+          <w:color w:val="7F7F7F" w:themeColor="text1" w:themeTint="80"/>
+        </w:rPr>
+        <w:t>d make it more useful</w:t>
       </w:r>
     </w:p>
     <w:p>
@@ -2101,13 +2410,8 @@
           <w:numId w:val="1"/>
         </w:numPr>
       </w:pPr>
-      <w:proofErr w:type="spellStart"/>
-      <w:r>
-        <w:t>Con</w:t>
-      </w:r>
-      <w:proofErr w:type="spellEnd"/>
-      <w:r>
-        <w:t>clusion</w:t>
+      <w:r>
+        <w:t>Conclusion</w:t>
       </w:r>
     </w:p>
     <w:p>
@@ -2119,6 +2423,7 @@
         </w:numPr>
       </w:pPr>
       <w:r>
+        <w:lastRenderedPageBreak/>
         <w:t>Future Work</w:t>
       </w:r>
     </w:p>
@@ -2156,9 +2461,837 @@
         </w:numPr>
       </w:pPr>
       <w:r>
-        <w:lastRenderedPageBreak/>
         <w:t>Use it to explore the possibilities of displaying other kinds of relationships due to unusual genealogies in modern day, e.g. polyamory, artificial insemination, adoptions. Particularly since most genealogical graphing systems can’t deal with those.</w:t>
       </w:r>
+    </w:p>
+    <w:p>
+      <w:pPr>
+        <w:rPr>
+          <w:ins w:id="76" w:author="Yaya Lu" w:date="2020-05-21T11:06:00Z"/>
+        </w:rPr>
+      </w:pPr>
+    </w:p>
+    <w:p>
+      <w:pPr>
+        <w:rPr>
+          <w:ins w:id="77" w:author="Yaya Lu" w:date="2020-05-21T11:12:00Z"/>
+        </w:rPr>
+      </w:pPr>
+    </w:p>
+    <w:p>
+      <w:pPr>
+        <w:rPr>
+          <w:ins w:id="78" w:author="Yaya Lu" w:date="2020-05-21T11:13:00Z"/>
+        </w:rPr>
+      </w:pPr>
+      <w:ins w:id="79" w:author="Yaya Lu" w:date="2020-05-21T11:13:00Z">
+        <w:r>
+          <w:t xml:space="preserve">To researchers: which of these graphs mesh with the concept you’ve held in your head based on a decade of study. Conceptual model that exists in your head which is difficult to communicate to other people, e.g. big families, contested parts. </w:t>
+        </w:r>
+      </w:ins>
+    </w:p>
+    <w:p>
+      <w:pPr>
+        <w:rPr>
+          <w:ins w:id="80" w:author="Yaya Lu" w:date="2020-05-21T11:15:00Z"/>
+        </w:rPr>
+      </w:pPr>
+      <w:ins w:id="81" w:author="Yaya Lu" w:date="2020-05-21T11:13:00Z">
+        <w:r>
+          <w:t xml:space="preserve">(Overall) </w:t>
+        </w:r>
+      </w:ins>
+      <w:ins w:id="82" w:author="Yaya Lu" w:date="2020-05-21T11:12:00Z">
+        <w:r>
+          <w:t>Communicate the significance of families and family structures, contested aspect of</w:t>
+        </w:r>
+      </w:ins>
+      <w:ins w:id="83" w:author="Yaya Lu" w:date="2020-05-21T11:13:00Z">
+        <w:r>
+          <w:t xml:space="preserve"> it</w:t>
+        </w:r>
+      </w:ins>
+    </w:p>
+    <w:p>
+      <w:pPr>
+        <w:rPr>
+          <w:ins w:id="84" w:author="Yaya Lu" w:date="2020-05-21T11:18:00Z"/>
+        </w:rPr>
+      </w:pPr>
+    </w:p>
+    <w:p>
+      <w:pPr>
+        <w:rPr>
+          <w:ins w:id="85" w:author="Yaya Lu" w:date="2020-05-21T11:18:00Z"/>
+        </w:rPr>
+      </w:pPr>
+      <w:ins w:id="86" w:author="Yaya Lu" w:date="2020-05-21T11:18:00Z">
+        <w:r>
+          <w:t xml:space="preserve">Communicate traditions, attempts to show contested relationships. </w:t>
+        </w:r>
+      </w:ins>
+    </w:p>
+    <w:p>
+      <w:pPr>
+        <w:rPr>
+          <w:ins w:id="87" w:author="Yaya Lu" w:date="2020-05-21T11:15:00Z"/>
+        </w:rPr>
+      </w:pPr>
+    </w:p>
+    <w:p>
+      <w:pPr>
+        <w:rPr>
+          <w:ins w:id="88" w:author="Yaya Lu" w:date="2020-05-21T11:16:00Z"/>
+        </w:rPr>
+      </w:pPr>
+      <w:ins w:id="89" w:author="Yaya Lu" w:date="2020-05-21T11:15:00Z">
+        <w:r>
+          <w:t>Can you. Use digital medium to comm</w:t>
+        </w:r>
+      </w:ins>
+      <w:ins w:id="90" w:author="Yaya Lu" w:date="2020-05-21T11:16:00Z">
+        <w:r>
+          <w:t>unicate complex familial relationships that you can’t communicate / people won’t communicate through analog means</w:t>
+        </w:r>
+      </w:ins>
+    </w:p>
+    <w:p>
+      <w:pPr>
+        <w:rPr>
+          <w:ins w:id="91" w:author="Yaya Lu" w:date="2020-05-21T11:16:00Z"/>
+        </w:rPr>
+      </w:pPr>
+    </w:p>
+    <w:p>
+      <w:pPr>
+        <w:rPr>
+          <w:ins w:id="92" w:author="Yaya Lu" w:date="2020-05-21T11:16:00Z"/>
+        </w:rPr>
+      </w:pPr>
+      <w:ins w:id="93" w:author="Yaya Lu" w:date="2020-05-21T11:16:00Z">
+        <w:r>
+          <w:t>There might be a huge number of users (body of users could be diverses) and peple can use it n many different ways.</w:t>
+        </w:r>
+      </w:ins>
+    </w:p>
+    <w:p>
+      <w:pPr>
+        <w:rPr>
+          <w:ins w:id="94" w:author="Yaya Lu" w:date="2020-05-21T11:15:00Z"/>
+        </w:rPr>
+      </w:pPr>
+      <w:ins w:id="95" w:author="Yaya Lu" w:date="2020-05-21T11:16:00Z">
+        <w:r>
+          <w:t>My job is to create something that people find useful in general.</w:t>
+        </w:r>
+      </w:ins>
+    </w:p>
+    <w:p>
+      <w:pPr>
+        <w:rPr>
+          <w:ins w:id="96" w:author="Yaya Lu" w:date="2020-05-21T11:15:00Z"/>
+        </w:rPr>
+      </w:pPr>
+    </w:p>
+    <w:p>
+      <w:pPr>
+        <w:rPr>
+          <w:ins w:id="97" w:author="Yaya Lu" w:date="2020-05-21T11:15:00Z"/>
+        </w:rPr>
+      </w:pPr>
+      <w:ins w:id="98" w:author="Yaya Lu" w:date="2020-05-21T11:15:00Z">
+        <w:r>
+          <w:t>Prototype 1 and prototype 2 – how too link to user study?</w:t>
+        </w:r>
+      </w:ins>
+    </w:p>
+    <w:p>
+      <w:pPr>
+        <w:rPr>
+          <w:ins w:id="99" w:author="Yaya Lu" w:date="2020-05-21T11:15:00Z"/>
+        </w:rPr>
+      </w:pPr>
+    </w:p>
+    <w:p>
+      <w:pPr>
+        <w:rPr>
+          <w:ins w:id="100" w:author="Yaya Lu" w:date="2020-05-21T11:32:00Z"/>
+        </w:rPr>
+      </w:pPr>
+      <w:ins w:id="101" w:author="Yaya Lu" w:date="2020-05-21T11:15:00Z">
+        <w:r>
+          <w:t>Do we tell a story?</w:t>
+        </w:r>
+      </w:ins>
+    </w:p>
+    <w:p>
+      <w:pPr>
+        <w:pStyle w:val="ListParagraph"/>
+        <w:numPr>
+          <w:ilvl w:val="0"/>
+          <w:numId w:val="14"/>
+        </w:numPr>
+        <w:rPr>
+          <w:ins w:id="102" w:author="Yaya Lu" w:date="2020-05-21T11:32:00Z"/>
+        </w:rPr>
+      </w:pPr>
+      <w:ins w:id="103" w:author="Yaya Lu" w:date="2020-05-21T11:32:00Z">
+        <w:r>
+          <w:t>Motivate an interesting problem</w:t>
+        </w:r>
+      </w:ins>
+    </w:p>
+    <w:p>
+      <w:pPr>
+        <w:pStyle w:val="ListParagraph"/>
+        <w:numPr>
+          <w:ilvl w:val="0"/>
+          <w:numId w:val="14"/>
+        </w:numPr>
+        <w:rPr>
+          <w:ins w:id="104" w:author="Yaya Lu" w:date="2020-05-21T11:32:00Z"/>
+        </w:rPr>
+      </w:pPr>
+      <w:ins w:id="105" w:author="Yaya Lu" w:date="2020-05-21T11:32:00Z">
+        <w:r>
+          <w:t>Gaps to approaches taken</w:t>
+        </w:r>
+      </w:ins>
+    </w:p>
+    <w:p>
+      <w:pPr>
+        <w:pStyle w:val="ListParagraph"/>
+        <w:numPr>
+          <w:ilvl w:val="0"/>
+          <w:numId w:val="14"/>
+        </w:numPr>
+        <w:rPr>
+          <w:ins w:id="106" w:author="Yaya Lu" w:date="2020-05-21T11:32:00Z"/>
+        </w:rPr>
+      </w:pPr>
+      <w:ins w:id="107" w:author="Yaya Lu" w:date="2020-05-21T11:32:00Z">
+        <w:r>
+          <w:t>Evidence-based, solve the problems proposed</w:t>
+        </w:r>
+      </w:ins>
+    </w:p>
+    <w:p>
+      <w:pPr>
+        <w:pStyle w:val="ListParagraph"/>
+        <w:numPr>
+          <w:ilvl w:val="0"/>
+          <w:numId w:val="14"/>
+        </w:numPr>
+        <w:rPr>
+          <w:ins w:id="108" w:author="Yaya Lu" w:date="2020-05-21T11:33:00Z"/>
+        </w:rPr>
+      </w:pPr>
+      <w:ins w:id="109" w:author="Yaya Lu" w:date="2020-05-21T11:33:00Z">
+        <w:r>
+          <w:t>Avoid first-person</w:t>
+        </w:r>
+      </w:ins>
+    </w:p>
+    <w:p>
+      <w:pPr>
+        <w:pStyle w:val="ListParagraph"/>
+        <w:numPr>
+          <w:ilvl w:val="1"/>
+          <w:numId w:val="14"/>
+        </w:numPr>
+        <w:rPr>
+          <w:ins w:id="110" w:author="Yaya Lu" w:date="2020-05-21T11:33:00Z"/>
+        </w:rPr>
+      </w:pPr>
+      <w:ins w:id="111" w:author="Yaya Lu" w:date="2020-05-21T11:33:00Z">
+        <w:r>
+          <w:t>“Under my direction I changed the data structure”</w:t>
+        </w:r>
+      </w:ins>
+    </w:p>
+    <w:p>
+      <w:pPr>
+        <w:pStyle w:val="ListParagraph"/>
+        <w:numPr>
+          <w:ilvl w:val="1"/>
+          <w:numId w:val="14"/>
+        </w:numPr>
+        <w:rPr>
+          <w:ins w:id="112" w:author="Yaya Lu" w:date="2020-05-21T11:17:00Z"/>
+        </w:rPr>
+        <w:pPrChange w:id="113" w:author="Yaya Lu" w:date="2020-05-21T11:33:00Z">
+          <w:pPr/>
+        </w:pPrChange>
+      </w:pPr>
+      <w:ins w:id="114" w:author="Yaya Lu" w:date="2020-05-21T11:33:00Z">
+        <w:r>
+          <w:t>But aside from this, use third-person.</w:t>
+        </w:r>
+      </w:ins>
+    </w:p>
+    <w:p>
+      <w:pPr>
+        <w:rPr>
+          <w:ins w:id="115" w:author="Yaya Lu" w:date="2020-05-21T11:17:00Z"/>
+        </w:rPr>
+      </w:pPr>
+    </w:p>
+    <w:p>
+      <w:pPr>
+        <w:rPr>
+          <w:ins w:id="116" w:author="Yaya Lu" w:date="2020-05-21T11:34:00Z"/>
+        </w:rPr>
+      </w:pPr>
+      <w:ins w:id="117" w:author="Yaya Lu" w:date="2020-05-21T11:17:00Z">
+        <w:r>
+          <w:t>Literature review</w:t>
+        </w:r>
+      </w:ins>
+    </w:p>
+    <w:p>
+      <w:pPr>
+        <w:pStyle w:val="ListParagraph"/>
+        <w:numPr>
+          <w:ilvl w:val="0"/>
+          <w:numId w:val="14"/>
+        </w:numPr>
+        <w:rPr>
+          <w:ins w:id="118" w:author="Yaya Lu" w:date="2020-05-21T11:06:00Z"/>
+        </w:rPr>
+        <w:pPrChange w:id="119" w:author="Yaya Lu" w:date="2020-05-21T11:34:00Z">
+          <w:pPr/>
+        </w:pPrChange>
+      </w:pPr>
+      <w:ins w:id="120" w:author="Yaya Lu" w:date="2020-05-21T11:34:00Z">
+        <w:r>
+          <w:t>What has been done to solve this problem in the past</w:t>
+        </w:r>
+      </w:ins>
+    </w:p>
+    <w:p>
+      <w:pPr>
+        <w:rPr>
+          <w:ins w:id="121" w:author="Yaya Lu" w:date="2020-05-21T11:06:00Z"/>
+        </w:rPr>
+      </w:pPr>
+    </w:p>
+    <w:p>
+      <w:pPr>
+        <w:rPr>
+          <w:ins w:id="122" w:author="Yaya Lu" w:date="2020-05-21T11:06:00Z"/>
+        </w:rPr>
+      </w:pPr>
+    </w:p>
+    <w:p>
+      <w:pPr>
+        <w:rPr>
+          <w:ins w:id="123" w:author="Yaya Lu" w:date="2020-05-21T11:06:00Z"/>
+        </w:rPr>
+      </w:pPr>
+      <w:ins w:id="124" w:author="Yaya Lu" w:date="2020-05-21T11:06:00Z">
+        <w:r>
+          <w:t>Intro</w:t>
+        </w:r>
+      </w:ins>
+    </w:p>
+    <w:p>
+      <w:pPr>
+        <w:rPr>
+          <w:ins w:id="125" w:author="Yaya Lu" w:date="2020-05-21T11:06:00Z"/>
+        </w:rPr>
+      </w:pPr>
+      <w:ins w:id="126" w:author="Yaya Lu" w:date="2020-05-21T11:06:00Z">
+        <w:r>
+          <w:t>Lit review</w:t>
+        </w:r>
+      </w:ins>
+    </w:p>
+    <w:p>
+      <w:pPr>
+        <w:rPr>
+          <w:ins w:id="127" w:author="Yaya Lu" w:date="2020-05-21T11:06:00Z"/>
+        </w:rPr>
+      </w:pPr>
+      <w:ins w:id="128" w:author="Yaya Lu" w:date="2020-05-21T11:06:00Z">
+        <w:r>
+          <w:t>Contribution to the ontology of MANTO</w:t>
+        </w:r>
+      </w:ins>
+      <w:ins w:id="129" w:author="Yaya Lu" w:date="2020-05-21T11:07:00Z">
+        <w:r>
+          <w:t xml:space="preserve"> – body chapter 1</w:t>
+        </w:r>
+      </w:ins>
+    </w:p>
+    <w:p>
+      <w:pPr>
+        <w:rPr>
+          <w:ins w:id="130" w:author="Yaya Lu" w:date="2020-05-21T11:07:00Z"/>
+        </w:rPr>
+      </w:pPr>
+      <w:ins w:id="131" w:author="Yaya Lu" w:date="2020-05-21T11:07:00Z">
+        <w:r>
+          <w:tab/>
+          <w:t>Here also explains how the data structure works</w:t>
+        </w:r>
+      </w:ins>
+    </w:p>
+    <w:p>
+      <w:pPr>
+        <w:rPr>
+          <w:ins w:id="132" w:author="Yaya Lu" w:date="2020-05-21T11:30:00Z"/>
+        </w:rPr>
+      </w:pPr>
+      <w:ins w:id="133" w:author="Yaya Lu" w:date="2020-05-21T11:30:00Z">
+        <w:r>
+          <w:t>Design Phase</w:t>
+        </w:r>
+      </w:ins>
+      <w:ins w:id="134" w:author="Yaya Lu" w:date="2020-05-21T11:07:00Z">
+        <w:r>
+          <w:t xml:space="preserve"> 1 – body chapter 2</w:t>
+        </w:r>
+      </w:ins>
+    </w:p>
+    <w:p>
+      <w:pPr>
+        <w:ind w:left="720"/>
+        <w:rPr>
+          <w:ins w:id="135" w:author="Yaya Lu" w:date="2020-05-21T11:30:00Z"/>
+        </w:rPr>
+        <w:pPrChange w:id="136" w:author="Yaya Lu" w:date="2020-05-21T11:30:00Z">
+          <w:pPr/>
+        </w:pPrChange>
+      </w:pPr>
+      <w:ins w:id="137" w:author="Yaya Lu" w:date="2020-05-21T11:30:00Z">
+        <w:r>
+          <w:t>Prototype 1</w:t>
+        </w:r>
+      </w:ins>
+    </w:p>
+    <w:p>
+      <w:pPr>
+        <w:ind w:left="720"/>
+        <w:rPr>
+          <w:ins w:id="138" w:author="Yaya Lu" w:date="2020-05-21T11:38:00Z"/>
+        </w:rPr>
+      </w:pPr>
+      <w:ins w:id="139" w:author="Yaya Lu" w:date="2020-05-21T11:30:00Z">
+        <w:r>
+          <w:t>Prototype 2</w:t>
+        </w:r>
+      </w:ins>
+    </w:p>
+    <w:p>
+      <w:pPr>
+        <w:ind w:left="720"/>
+        <w:rPr>
+          <w:ins w:id="140" w:author="Yaya Lu" w:date="2020-05-21T11:38:00Z"/>
+        </w:rPr>
+      </w:pPr>
+      <w:ins w:id="141" w:author="Yaya Lu" w:date="2020-05-21T11:38:00Z">
+        <w:r>
+          <w:t xml:space="preserve">Design </w:t>
+        </w:r>
+      </w:ins>
+    </w:p>
+    <w:p>
+      <w:pPr>
+        <w:pStyle w:val="ListParagraph"/>
+        <w:numPr>
+          <w:ilvl w:val="2"/>
+          <w:numId w:val="6"/>
+        </w:numPr>
+        <w:rPr>
+          <w:ins w:id="142" w:author="Yaya Lu" w:date="2020-05-21T11:38:00Z"/>
+          <w:i/>
+          <w:iCs/>
+          <w:color w:val="A6A6A6" w:themeColor="background1" w:themeShade="A6"/>
+        </w:rPr>
+      </w:pPr>
+      <w:ins w:id="143" w:author="Yaya Lu" w:date="2020-05-21T11:38:00Z">
+        <w:r>
+          <w:rPr>
+            <w:i/>
+            <w:iCs/>
+            <w:color w:val="A6A6A6" w:themeColor="background1" w:themeShade="A6"/>
+          </w:rPr>
+          <w:lastRenderedPageBreak/>
+          <w:t>Force-directed</w:t>
+        </w:r>
+      </w:ins>
+    </w:p>
+    <w:p>
+      <w:pPr>
+        <w:pStyle w:val="ListParagraph"/>
+        <w:numPr>
+          <w:ilvl w:val="2"/>
+          <w:numId w:val="6"/>
+        </w:numPr>
+        <w:rPr>
+          <w:ins w:id="144" w:author="Yaya Lu" w:date="2020-05-21T11:38:00Z"/>
+          <w:i/>
+          <w:iCs/>
+          <w:color w:val="A6A6A6" w:themeColor="background1" w:themeShade="A6"/>
+        </w:rPr>
+      </w:pPr>
+      <w:ins w:id="145" w:author="Yaya Lu" w:date="2020-05-21T11:38:00Z">
+        <w:r>
+          <w:rPr>
+            <w:i/>
+            <w:iCs/>
+            <w:color w:val="A6A6A6" w:themeColor="background1" w:themeShade="A6"/>
+          </w:rPr>
+          <w:t>DAG</w:t>
+        </w:r>
+      </w:ins>
+    </w:p>
+    <w:p>
+      <w:pPr>
+        <w:pStyle w:val="ListParagraph"/>
+        <w:numPr>
+          <w:ilvl w:val="2"/>
+          <w:numId w:val="6"/>
+        </w:numPr>
+        <w:rPr>
+          <w:ins w:id="146" w:author="Yaya Lu" w:date="2020-05-21T11:38:00Z"/>
+          <w:i/>
+          <w:iCs/>
+          <w:color w:val="A6A6A6" w:themeColor="background1" w:themeShade="A6"/>
+        </w:rPr>
+      </w:pPr>
+      <w:ins w:id="147" w:author="Yaya Lu" w:date="2020-05-21T11:38:00Z">
+        <w:r>
+          <w:rPr>
+            <w:i/>
+            <w:iCs/>
+            <w:color w:val="A6A6A6" w:themeColor="background1" w:themeShade="A6"/>
+          </w:rPr>
+          <w:t>Hierarchical</w:t>
+        </w:r>
+      </w:ins>
+    </w:p>
+    <w:p>
+      <w:pPr>
+        <w:pStyle w:val="ListParagraph"/>
+        <w:numPr>
+          <w:ilvl w:val="2"/>
+          <w:numId w:val="6"/>
+        </w:numPr>
+        <w:rPr>
+          <w:ins w:id="148" w:author="Yaya Lu" w:date="2020-05-21T11:38:00Z"/>
+          <w:i/>
+          <w:iCs/>
+          <w:color w:val="A6A6A6" w:themeColor="background1" w:themeShade="A6"/>
+        </w:rPr>
+      </w:pPr>
+      <w:ins w:id="149" w:author="Yaya Lu" w:date="2020-05-21T11:38:00Z">
+        <w:r>
+          <w:rPr>
+            <w:i/>
+            <w:iCs/>
+            <w:color w:val="A6A6A6" w:themeColor="background1" w:themeShade="A6"/>
+          </w:rPr>
+          <w:t>Ancestor fan</w:t>
+        </w:r>
+      </w:ins>
+    </w:p>
+    <w:p>
+      <w:pPr>
+        <w:pStyle w:val="ListParagraph"/>
+        <w:numPr>
+          <w:ilvl w:val="2"/>
+          <w:numId w:val="6"/>
+        </w:numPr>
+        <w:rPr>
+          <w:ins w:id="150" w:author="Yaya Lu" w:date="2020-05-21T11:38:00Z"/>
+          <w:i/>
+          <w:iCs/>
+          <w:color w:val="A6A6A6" w:themeColor="background1" w:themeShade="A6"/>
+        </w:rPr>
+      </w:pPr>
+      <w:ins w:id="151" w:author="Yaya Lu" w:date="2020-05-21T11:38:00Z">
+        <w:r>
+          <w:rPr>
+            <w:i/>
+            <w:iCs/>
+            <w:color w:val="A6A6A6" w:themeColor="background1" w:themeShade="A6"/>
+          </w:rPr>
+          <w:t>Timeline</w:t>
+        </w:r>
+      </w:ins>
+    </w:p>
+    <w:p>
+      <w:pPr>
+        <w:pStyle w:val="ListParagraph"/>
+        <w:numPr>
+          <w:ilvl w:val="2"/>
+          <w:numId w:val="6"/>
+        </w:numPr>
+        <w:rPr>
+          <w:ins w:id="152" w:author="Yaya Lu" w:date="2020-05-21T11:38:00Z"/>
+          <w:i/>
+          <w:iCs/>
+          <w:color w:val="A6A6A6" w:themeColor="background1" w:themeShade="A6"/>
+        </w:rPr>
+      </w:pPr>
+      <w:ins w:id="153" w:author="Yaya Lu" w:date="2020-05-21T11:38:00Z">
+        <w:r>
+          <w:rPr>
+            <w:i/>
+            <w:iCs/>
+            <w:color w:val="A6A6A6" w:themeColor="background1" w:themeShade="A6"/>
+          </w:rPr>
+          <w:t>Radial tree</w:t>
+        </w:r>
+      </w:ins>
+    </w:p>
+    <w:p>
+      <w:pPr>
+        <w:pStyle w:val="ListParagraph"/>
+        <w:numPr>
+          <w:ilvl w:val="2"/>
+          <w:numId w:val="6"/>
+        </w:numPr>
+        <w:rPr>
+          <w:ins w:id="154" w:author="Yaya Lu" w:date="2020-05-21T11:38:00Z"/>
+          <w:i/>
+          <w:iCs/>
+          <w:color w:val="A6A6A6" w:themeColor="background1" w:themeShade="A6"/>
+        </w:rPr>
+      </w:pPr>
+      <w:ins w:id="155" w:author="Yaya Lu" w:date="2020-05-21T11:38:00Z">
+        <w:r>
+          <w:rPr>
+            <w:i/>
+            <w:iCs/>
+            <w:color w:val="A6A6A6" w:themeColor="background1" w:themeShade="A6"/>
+          </w:rPr>
+          <w:t>Dendrogram</w:t>
+        </w:r>
+      </w:ins>
+    </w:p>
+    <w:p>
+      <w:pPr>
+        <w:pStyle w:val="ListParagraph"/>
+        <w:numPr>
+          <w:ilvl w:val="2"/>
+          <w:numId w:val="6"/>
+        </w:numPr>
+        <w:rPr>
+          <w:ins w:id="156" w:author="Yaya Lu" w:date="2020-05-21T11:31:00Z"/>
+          <w:i/>
+          <w:iCs/>
+          <w:color w:val="A6A6A6" w:themeColor="background1" w:themeShade="A6"/>
+          <w:rPrChange w:id="157" w:author="Yaya Lu" w:date="2020-05-21T11:38:00Z">
+            <w:rPr>
+              <w:ins w:id="158" w:author="Yaya Lu" w:date="2020-05-21T11:31:00Z"/>
+            </w:rPr>
+          </w:rPrChange>
+        </w:rPr>
+        <w:pPrChange w:id="159" w:author="Yaya Lu" w:date="2020-05-21T11:38:00Z">
+          <w:pPr>
+            <w:ind w:left="720"/>
+          </w:pPr>
+        </w:pPrChange>
+      </w:pPr>
+      <w:ins w:id="160" w:author="Yaya Lu" w:date="2020-05-21T11:38:00Z">
+        <w:r>
+          <w:rPr>
+            <w:i/>
+            <w:iCs/>
+            <w:color w:val="A6A6A6" w:themeColor="background1" w:themeShade="A6"/>
+          </w:rPr>
+          <w:t>(or put this in the literature review section)</w:t>
+        </w:r>
+      </w:ins>
+    </w:p>
+    <w:p>
+      <w:pPr>
+        <w:ind w:left="720"/>
+        <w:rPr>
+          <w:ins w:id="161" w:author="Yaya Lu" w:date="2020-05-21T11:07:00Z"/>
+        </w:rPr>
+        <w:pPrChange w:id="162" w:author="Yaya Lu" w:date="2020-05-21T11:30:00Z">
+          <w:pPr/>
+        </w:pPrChange>
+      </w:pPr>
+      <w:ins w:id="163" w:author="Yaya Lu" w:date="2020-05-21T11:31:00Z">
+        <w:r>
+          <w:t>Response (people wanted look nice and also interactive) – organise uer interview to test this</w:t>
+        </w:r>
+      </w:ins>
+    </w:p>
+    <w:p>
+      <w:pPr>
+        <w:ind w:left="720"/>
+        <w:rPr>
+          <w:ins w:id="164" w:author="Yaya Lu" w:date="2020-05-21T11:08:00Z"/>
+        </w:rPr>
+        <w:pPrChange w:id="165" w:author="Yaya Lu" w:date="2020-05-21T11:30:00Z">
+          <w:pPr/>
+        </w:pPrChange>
+      </w:pPr>
+      <w:ins w:id="166" w:author="Yaya Lu" w:date="2020-05-21T11:07:00Z">
+        <w:r>
+          <w:t>Vis, interface, technical side of building it and the user st</w:t>
+        </w:r>
+      </w:ins>
+      <w:ins w:id="167" w:author="Yaya Lu" w:date="2020-05-21T11:08:00Z">
+        <w:r>
+          <w:t>udy</w:t>
+        </w:r>
+      </w:ins>
+    </w:p>
+    <w:p>
+      <w:pPr>
+        <w:rPr>
+          <w:ins w:id="168" w:author="Yaya Lu" w:date="2020-05-21T11:08:00Z"/>
+        </w:rPr>
+      </w:pPr>
+      <w:ins w:id="169" w:author="Yaya Lu" w:date="2020-05-21T11:08:00Z">
+        <w:r>
+          <w:tab/>
+          <w:t>Results</w:t>
+        </w:r>
+      </w:ins>
+    </w:p>
+    <w:p>
+      <w:pPr>
+        <w:rPr>
+          <w:ins w:id="170" w:author="Yaya Lu" w:date="2020-05-21T11:08:00Z"/>
+        </w:rPr>
+      </w:pPr>
+      <w:ins w:id="171" w:author="Yaya Lu" w:date="2020-05-21T11:31:00Z">
+        <w:r>
+          <w:t>Design Phase</w:t>
+        </w:r>
+      </w:ins>
+      <w:ins w:id="172" w:author="Yaya Lu" w:date="2020-05-21T11:08:00Z">
+        <w:r>
+          <w:t xml:space="preserve"> 2 – body chapter 3</w:t>
+        </w:r>
+      </w:ins>
+    </w:p>
+    <w:p>
+      <w:pPr>
+        <w:rPr>
+          <w:ins w:id="173" w:author="Yaya Lu" w:date="2020-05-21T11:12:00Z"/>
+        </w:rPr>
+      </w:pPr>
+      <w:ins w:id="174" w:author="Yaya Lu" w:date="2020-05-21T11:08:00Z">
+        <w:r>
+          <w:tab/>
+          <w:t xml:space="preserve">Construction, </w:t>
+        </w:r>
+      </w:ins>
+      <w:ins w:id="175" w:author="Yaya Lu" w:date="2020-05-21T11:09:00Z">
+        <w:r>
+          <w:t xml:space="preserve">response to the user study from round 1, </w:t>
+        </w:r>
+      </w:ins>
+    </w:p>
+    <w:p>
+      <w:pPr>
+        <w:rPr>
+          <w:ins w:id="176" w:author="Yaya Lu" w:date="2020-05-21T11:07:00Z"/>
+        </w:rPr>
+      </w:pPr>
+      <w:ins w:id="177" w:author="Yaya Lu" w:date="2020-05-21T11:12:00Z">
+        <w:r>
+          <w:t>Conclusion</w:t>
+        </w:r>
+      </w:ins>
+    </w:p>
+    <w:p>
+      <w:pPr>
+        <w:rPr>
+          <w:ins w:id="178" w:author="Yaya Lu" w:date="2020-05-21T11:09:00Z"/>
+        </w:rPr>
+      </w:pPr>
+    </w:p>
+    <w:p>
+      <w:pPr>
+        <w:rPr>
+          <w:ins w:id="179" w:author="Yaya Lu" w:date="2020-05-21T11:09:00Z"/>
+        </w:rPr>
+      </w:pPr>
+    </w:p>
+    <w:p>
+      <w:pPr>
+        <w:rPr>
+          <w:ins w:id="180" w:author="Yaya Lu" w:date="2020-05-21T11:09:00Z"/>
+        </w:rPr>
+      </w:pPr>
+    </w:p>
+    <w:p>
+      <w:pPr>
+        <w:rPr>
+          <w:ins w:id="181" w:author="Yaya Lu" w:date="2020-05-21T11:09:00Z"/>
+        </w:rPr>
+      </w:pPr>
+    </w:p>
+    <w:p>
+      <w:pPr>
+        <w:rPr>
+          <w:ins w:id="182" w:author="Yaya Lu" w:date="2020-05-21T11:09:00Z"/>
+        </w:rPr>
+      </w:pPr>
+    </w:p>
+    <w:p>
+      <w:pPr>
+        <w:rPr>
+          <w:ins w:id="183" w:author="Yaya Lu" w:date="2020-05-21T11:10:00Z"/>
+        </w:rPr>
+      </w:pPr>
+      <w:ins w:id="184" w:author="Yaya Lu" w:date="2020-05-21T11:09:00Z">
+        <w:r>
+          <w:t xml:space="preserve">REGULARLY REFER TO THE WEBSITE </w:t>
+        </w:r>
+      </w:ins>
+      <w:ins w:id="185" w:author="Yaya Lu" w:date="2020-05-21T11:10:00Z">
+        <w:r>
+          <w:t>IN THE BODY OF THE TEXT!</w:t>
+        </w:r>
+      </w:ins>
+    </w:p>
+    <w:p>
+      <w:pPr>
+        <w:rPr>
+          <w:ins w:id="186" w:author="Yaya Lu" w:date="2020-05-21T11:37:00Z"/>
+        </w:rPr>
+      </w:pPr>
+      <w:ins w:id="187" w:author="Yaya Lu" w:date="2020-05-21T11:10:00Z">
+        <w:r>
+          <w:t>OR MAKE THE EARLIER VERSION LIVE (E.G. YAYALU.GITHUB.IO/GREEKGRAPHS-V1)</w:t>
+        </w:r>
+      </w:ins>
+    </w:p>
+    <w:p>
+      <w:pPr>
+        <w:rPr>
+          <w:ins w:id="188" w:author="Yaya Lu" w:date="2020-05-21T11:37:00Z"/>
+        </w:rPr>
+      </w:pPr>
+    </w:p>
+    <w:p>
+      <w:pPr>
+        <w:rPr>
+          <w:ins w:id="189" w:author="Yaya Lu" w:date="2020-05-21T11:43:00Z"/>
+        </w:rPr>
+      </w:pPr>
+      <w:ins w:id="190" w:author="Yaya Lu" w:date="2020-05-21T11:37:00Z">
+        <w:r>
+          <w:t>Write body chapters first, then lit review, then intro. Dot point them until then.</w:t>
+        </w:r>
+      </w:ins>
+    </w:p>
+    <w:p>
+      <w:pPr>
+        <w:rPr>
+          <w:ins w:id="191" w:author="Yaya Lu" w:date="2020-05-21T11:43:00Z"/>
+        </w:rPr>
+      </w:pPr>
     </w:p>
     <w:p/>
     <w:sectPr>
@@ -2513,6 +3646,119 @@
     </w:lvl>
   </w:abstractNum>
   <w:abstractNum w:abstractNumId="3" w15:restartNumberingAfterBreak="0">
+    <w:nsid w:val="1C325C0B"/>
+    <w:multiLevelType w:val="hybridMultilevel"/>
+    <w:tmpl w:val="4E72F83C"/>
+    <w:lvl w:ilvl="0" w:tplc="70D40FC8">
+      <w:start w:val="2"/>
+      <w:numFmt w:val="bullet"/>
+      <w:lvlText w:val="-"/>
+      <w:lvlJc w:val="left"/>
+      <w:pPr>
+        <w:ind w:left="720" w:hanging="360"/>
+      </w:pPr>
+      <w:rPr>
+        <w:rFonts w:ascii="Calibri" w:eastAsiaTheme="minorEastAsia" w:hAnsi="Calibri" w:cstheme="minorBidi" w:hint="default"/>
+      </w:rPr>
+    </w:lvl>
+    <w:lvl w:ilvl="1" w:tplc="08090003">
+      <w:start w:val="1"/>
+      <w:numFmt w:val="bullet"/>
+      <w:lvlText w:val="o"/>
+      <w:lvlJc w:val="left"/>
+      <w:pPr>
+        <w:ind w:left="1440" w:hanging="360"/>
+      </w:pPr>
+      <w:rPr>
+        <w:rFonts w:ascii="Courier New" w:hAnsi="Courier New" w:cs="Courier New" w:hint="default"/>
+      </w:rPr>
+    </w:lvl>
+    <w:lvl w:ilvl="2" w:tplc="08090005" w:tentative="1">
+      <w:start w:val="1"/>
+      <w:numFmt w:val="bullet"/>
+      <w:lvlText w:val=""/>
+      <w:lvlJc w:val="left"/>
+      <w:pPr>
+        <w:ind w:left="2160" w:hanging="360"/>
+      </w:pPr>
+      <w:rPr>
+        <w:rFonts w:ascii="Wingdings" w:hAnsi="Wingdings" w:hint="default"/>
+      </w:rPr>
+    </w:lvl>
+    <w:lvl w:ilvl="3" w:tplc="08090001" w:tentative="1">
+      <w:start w:val="1"/>
+      <w:numFmt w:val="bullet"/>
+      <w:lvlText w:val=""/>
+      <w:lvlJc w:val="left"/>
+      <w:pPr>
+        <w:ind w:left="2880" w:hanging="360"/>
+      </w:pPr>
+      <w:rPr>
+        <w:rFonts w:ascii="Symbol" w:hAnsi="Symbol" w:hint="default"/>
+      </w:rPr>
+    </w:lvl>
+    <w:lvl w:ilvl="4" w:tplc="08090003" w:tentative="1">
+      <w:start w:val="1"/>
+      <w:numFmt w:val="bullet"/>
+      <w:lvlText w:val="o"/>
+      <w:lvlJc w:val="left"/>
+      <w:pPr>
+        <w:ind w:left="3600" w:hanging="360"/>
+      </w:pPr>
+      <w:rPr>
+        <w:rFonts w:ascii="Courier New" w:hAnsi="Courier New" w:cs="Courier New" w:hint="default"/>
+      </w:rPr>
+    </w:lvl>
+    <w:lvl w:ilvl="5" w:tplc="08090005" w:tentative="1">
+      <w:start w:val="1"/>
+      <w:numFmt w:val="bullet"/>
+      <w:lvlText w:val=""/>
+      <w:lvlJc w:val="left"/>
+      <w:pPr>
+        <w:ind w:left="4320" w:hanging="360"/>
+      </w:pPr>
+      <w:rPr>
+        <w:rFonts w:ascii="Wingdings" w:hAnsi="Wingdings" w:hint="default"/>
+      </w:rPr>
+    </w:lvl>
+    <w:lvl w:ilvl="6" w:tplc="08090001" w:tentative="1">
+      <w:start w:val="1"/>
+      <w:numFmt w:val="bullet"/>
+      <w:lvlText w:val=""/>
+      <w:lvlJc w:val="left"/>
+      <w:pPr>
+        <w:ind w:left="5040" w:hanging="360"/>
+      </w:pPr>
+      <w:rPr>
+        <w:rFonts w:ascii="Symbol" w:hAnsi="Symbol" w:hint="default"/>
+      </w:rPr>
+    </w:lvl>
+    <w:lvl w:ilvl="7" w:tplc="08090003" w:tentative="1">
+      <w:start w:val="1"/>
+      <w:numFmt w:val="bullet"/>
+      <w:lvlText w:val="o"/>
+      <w:lvlJc w:val="left"/>
+      <w:pPr>
+        <w:ind w:left="5760" w:hanging="360"/>
+      </w:pPr>
+      <w:rPr>
+        <w:rFonts w:ascii="Courier New" w:hAnsi="Courier New" w:cs="Courier New" w:hint="default"/>
+      </w:rPr>
+    </w:lvl>
+    <w:lvl w:ilvl="8" w:tplc="08090005" w:tentative="1">
+      <w:start w:val="1"/>
+      <w:numFmt w:val="bullet"/>
+      <w:lvlText w:val=""/>
+      <w:lvlJc w:val="left"/>
+      <w:pPr>
+        <w:ind w:left="6480" w:hanging="360"/>
+      </w:pPr>
+      <w:rPr>
+        <w:rFonts w:ascii="Wingdings" w:hAnsi="Wingdings" w:hint="default"/>
+      </w:rPr>
+    </w:lvl>
+  </w:abstractNum>
+  <w:abstractNum w:abstractNumId="4" w15:restartNumberingAfterBreak="0">
     <w:nsid w:val="24A755F5"/>
     <w:multiLevelType w:val="hybridMultilevel"/>
     <w:tmpl w:val="C1A2067A"/>
@@ -2625,7 +3871,7 @@
       </w:rPr>
     </w:lvl>
   </w:abstractNum>
-  <w:abstractNum w:abstractNumId="4" w15:restartNumberingAfterBreak="0">
+  <w:abstractNum w:abstractNumId="5" w15:restartNumberingAfterBreak="0">
     <w:nsid w:val="2E221BD0"/>
     <w:multiLevelType w:val="hybridMultilevel"/>
     <w:tmpl w:val="DE7E0246"/>
@@ -2738,7 +3984,7 @@
       </w:rPr>
     </w:lvl>
   </w:abstractNum>
-  <w:abstractNum w:abstractNumId="5" w15:restartNumberingAfterBreak="0">
+  <w:abstractNum w:abstractNumId="6" w15:restartNumberingAfterBreak="0">
     <w:nsid w:val="2FC425B6"/>
     <w:multiLevelType w:val="hybridMultilevel"/>
     <w:tmpl w:val="E384E6F6"/>
@@ -2851,7 +4097,7 @@
       </w:rPr>
     </w:lvl>
   </w:abstractNum>
-  <w:abstractNum w:abstractNumId="6" w15:restartNumberingAfterBreak="0">
+  <w:abstractNum w:abstractNumId="7" w15:restartNumberingAfterBreak="0">
     <w:nsid w:val="40F0758D"/>
     <w:multiLevelType w:val="hybridMultilevel"/>
     <w:tmpl w:val="3BEE8EB6"/>
@@ -2940,7 +4186,7 @@
       </w:pPr>
     </w:lvl>
   </w:abstractNum>
-  <w:abstractNum w:abstractNumId="7" w15:restartNumberingAfterBreak="0">
+  <w:abstractNum w:abstractNumId="8" w15:restartNumberingAfterBreak="0">
     <w:nsid w:val="50ED57FC"/>
     <w:multiLevelType w:val="hybridMultilevel"/>
     <w:tmpl w:val="13C25AFC"/>
@@ -3053,7 +4299,7 @@
       </w:rPr>
     </w:lvl>
   </w:abstractNum>
-  <w:abstractNum w:abstractNumId="8" w15:restartNumberingAfterBreak="0">
+  <w:abstractNum w:abstractNumId="9" w15:restartNumberingAfterBreak="0">
     <w:nsid w:val="53D007C0"/>
     <w:multiLevelType w:val="hybridMultilevel"/>
     <w:tmpl w:val="21DE96D8"/>
@@ -3142,7 +4388,7 @@
       </w:pPr>
     </w:lvl>
   </w:abstractNum>
-  <w:abstractNum w:abstractNumId="9" w15:restartNumberingAfterBreak="0">
+  <w:abstractNum w:abstractNumId="10" w15:restartNumberingAfterBreak="0">
     <w:nsid w:val="55753F70"/>
     <w:multiLevelType w:val="hybridMultilevel"/>
     <w:tmpl w:val="47BC7F8A"/>
@@ -3255,7 +4501,7 @@
       </w:rPr>
     </w:lvl>
   </w:abstractNum>
-  <w:abstractNum w:abstractNumId="10" w15:restartNumberingAfterBreak="0">
+  <w:abstractNum w:abstractNumId="11" w15:restartNumberingAfterBreak="0">
     <w:nsid w:val="5DC2317B"/>
     <w:multiLevelType w:val="hybridMultilevel"/>
     <w:tmpl w:val="D2E08862"/>
@@ -3368,7 +4614,7 @@
       </w:rPr>
     </w:lvl>
   </w:abstractNum>
-  <w:abstractNum w:abstractNumId="11" w15:restartNumberingAfterBreak="0">
+  <w:abstractNum w:abstractNumId="12" w15:restartNumberingAfterBreak="0">
     <w:nsid w:val="66DD7ED2"/>
     <w:multiLevelType w:val="hybridMultilevel"/>
     <w:tmpl w:val="D248AFA4"/>
@@ -3481,7 +4727,7 @@
       </w:rPr>
     </w:lvl>
   </w:abstractNum>
-  <w:abstractNum w:abstractNumId="12" w15:restartNumberingAfterBreak="0">
+  <w:abstractNum w:abstractNumId="13" w15:restartNumberingAfterBreak="0">
     <w:nsid w:val="66FF1552"/>
     <w:multiLevelType w:val="hybridMultilevel"/>
     <w:tmpl w:val="2BD4F11E"/>
@@ -3595,13 +4841,13 @@
     </w:lvl>
   </w:abstractNum>
   <w:num w:numId="1">
-    <w:abstractNumId w:val="12"/>
+    <w:abstractNumId w:val="13"/>
   </w:num>
   <w:num w:numId="2">
     <w:abstractNumId w:val="2"/>
   </w:num>
   <w:num w:numId="3">
-    <w:abstractNumId w:val="4"/>
+    <w:abstractNumId w:val="5"/>
   </w:num>
   <w:num w:numId="4">
     <w:abstractNumId w:val="0"/>
@@ -3610,30 +4856,41 @@
     <w:abstractNumId w:val="1"/>
   </w:num>
   <w:num w:numId="6">
+    <w:abstractNumId w:val="10"/>
+  </w:num>
+  <w:num w:numId="7">
+    <w:abstractNumId w:val="7"/>
+  </w:num>
+  <w:num w:numId="8">
     <w:abstractNumId w:val="9"/>
   </w:num>
-  <w:num w:numId="7">
+  <w:num w:numId="9">
+    <w:abstractNumId w:val="8"/>
+  </w:num>
+  <w:num w:numId="10">
+    <w:abstractNumId w:val="12"/>
+  </w:num>
+  <w:num w:numId="11">
+    <w:abstractNumId w:val="11"/>
+  </w:num>
+  <w:num w:numId="12">
+    <w:abstractNumId w:val="4"/>
+  </w:num>
+  <w:num w:numId="13">
     <w:abstractNumId w:val="6"/>
   </w:num>
-  <w:num w:numId="8">
-    <w:abstractNumId w:val="8"/>
-  </w:num>
-  <w:num w:numId="9">
-    <w:abstractNumId w:val="7"/>
-  </w:num>
-  <w:num w:numId="10">
-    <w:abstractNumId w:val="11"/>
-  </w:num>
-  <w:num w:numId="11">
-    <w:abstractNumId w:val="10"/>
-  </w:num>
-  <w:num w:numId="12">
+  <w:num w:numId="14">
     <w:abstractNumId w:val="3"/>
   </w:num>
-  <w:num w:numId="13">
-    <w:abstractNumId w:val="5"/>
-  </w:num>
 </w:numbering>
+</file>
+
+<file path=word/people.xml><?xml version="1.0" encoding="utf-8"?>
+<w15:people xmlns:wpc="http://schemas.microsoft.com/office/word/2010/wordprocessingCanvas" xmlns:cx="http://schemas.microsoft.com/office/drawing/2014/chartex" xmlns:cx1="http://schemas.microsoft.com/office/drawing/2015/9/8/chartex" xmlns:cx2="http://schemas.microsoft.com/office/drawing/2015/10/21/chartex" xmlns:cx3="http://schemas.microsoft.com/office/drawing/2016/5/9/chartex" xmlns:cx4="http://schemas.microsoft.com/office/drawing/2016/5/10/chartex" xmlns:cx5="http://schemas.microsoft.com/office/drawing/2016/5/11/chartex" xmlns:cx6="http://schemas.microsoft.com/office/drawing/2016/5/12/chartex" xmlns:cx7="http://schemas.microsoft.com/office/drawing/2016/5/13/chartex" xmlns:cx8="http://schemas.microsoft.com/office/drawing/2016/5/14/chartex" xmlns:mc="http://schemas.openxmlformats.org/markup-compatibility/2006" xmlns:aink="http://schemas.microsoft.com/office/drawing/2016/ink" xmlns:am3d="http://schemas.microsoft.com/office/drawing/2017/model3d" xmlns:o="urn:schemas-microsoft-com:office:office" xmlns:r="http://schemas.openxmlformats.org/officeDocument/2006/relationships" xmlns:m="http://schemas.openxmlformats.org/officeDocument/2006/math" xmlns:v="urn:schemas-microsoft-com:vml" xmlns:wp14="http://schemas.microsoft.com/office/word/2010/wordprocessingDrawing" xmlns:wp="http://schemas.openxmlformats.org/drawingml/2006/wordprocessingDrawing" xmlns:w10="urn:schemas-microsoft-com:office:word" xmlns:w="http://schemas.openxmlformats.org/wordprocessingml/2006/main" xmlns:w14="http://schemas.microsoft.com/office/word/2010/wordml" xmlns:w15="http://schemas.microsoft.com/office/word/2012/wordml" xmlns:w16cex="http://schemas.microsoft.com/office/word/2018/wordml/cex" xmlns:w16cid="http://schemas.microsoft.com/office/word/2016/wordml/cid" xmlns:w16="http://schemas.microsoft.com/office/word/2018/wordml" xmlns:w16se="http://schemas.microsoft.com/office/word/2015/wordml/symex" xmlns:wpg="http://schemas.microsoft.com/office/word/2010/wordprocessingGroup" xmlns:wpi="http://schemas.microsoft.com/office/word/2010/wordprocessingInk" xmlns:wne="http://schemas.microsoft.com/office/word/2006/wordml" xmlns:wps="http://schemas.microsoft.com/office/word/2010/wordprocessingShape" mc:Ignorable="w14 w15 w16se w16cid w16 w16cex wp14">
+  <w15:person w15:author="Yaya Lu">
+    <w15:presenceInfo w15:providerId="Windows Live" w15:userId="f7930fd807590357"/>
+  </w15:person>
+</w15:people>
 </file>
 
 <file path=word/styles.xml><?xml version="1.0" encoding="utf-8"?>
@@ -4102,6 +5359,33 @@
       <w:contextualSpacing/>
     </w:pPr>
   </w:style>
+  <w:style w:type="paragraph" w:styleId="BalloonText">
+    <w:name w:val="Balloon Text"/>
+    <w:basedOn w:val="Normal"/>
+    <w:link w:val="BalloonTextChar"/>
+    <w:uiPriority w:val="99"/>
+    <w:semiHidden/>
+    <w:unhideWhenUsed/>
+    <w:rsid w:val="00431CB6"/>
+    <w:rPr>
+      <w:rFonts w:ascii="Times New Roman" w:hAnsi="Times New Roman" w:cs="Times New Roman"/>
+      <w:sz w:val="18"/>
+      <w:szCs w:val="18"/>
+    </w:rPr>
+  </w:style>
+  <w:style w:type="character" w:customStyle="1" w:styleId="BalloonTextChar">
+    <w:name w:val="Balloon Text Char"/>
+    <w:basedOn w:val="DefaultParagraphFont"/>
+    <w:link w:val="BalloonText"/>
+    <w:uiPriority w:val="99"/>
+    <w:semiHidden/>
+    <w:rsid w:val="00431CB6"/>
+    <w:rPr>
+      <w:rFonts w:ascii="Times New Roman" w:hAnsi="Times New Roman" w:cs="Times New Roman"/>
+      <w:sz w:val="18"/>
+      <w:szCs w:val="18"/>
+    </w:rPr>
+  </w:style>
 </w:styles>
 </file>
 
@@ -4398,4 +5682,16 @@
     </a:ext>
   </a:extLst>
 </a:theme>
+</file>
+
+<file path=customXml/item1.xml><?xml version="1.0" encoding="utf-8"?>
+<b:Sources xmlns:b="http://schemas.openxmlformats.org/officeDocument/2006/bibliography" xmlns="http://schemas.openxmlformats.org/officeDocument/2006/bibliography" SelectedStyle="/HarvardAnglia2008OfficeOnline.xsl" StyleName="Harvard - Anglia" Version="2008"/>
+</file>
+
+<file path=customXml/itemProps1.xml><?xml version="1.0" encoding="utf-8"?>
+<ds:datastoreItem xmlns:ds="http://schemas.openxmlformats.org/officeDocument/2006/customXml" ds:itemID="{65AB4707-B1EB-DD41-AAEB-484946DD5BBC}">
+  <ds:schemaRefs>
+    <ds:schemaRef ds:uri="http://schemas.openxmlformats.org/officeDocument/2006/bibliography"/>
+  </ds:schemaRefs>
+</ds:datastoreItem>
 </file>
</xml_diff>